<commit_message>
probando 'flex-wrap: wrap' en mi portafolio
</commit_message>
<xml_diff>
--- a/Platzi/Bases de datos (iniciaciación al backend)/Conceptos iniciales sobre las bases de datos relacionales.docx
+++ b/Platzi/Bases de datos (iniciaciación al backend)/Conceptos iniciales sobre las bases de datos relacionales.docx
@@ -100,7 +100,7 @@
         </w:rPr>
         <w:drawing>
           <wp:inline distT="0" distB="0" distL="0" distR="0">
-            <wp:extent cx="5732145" cy="6061075"/>
+            <wp:extent cx="5732780" cy="6061710"/>
             <wp:effectExtent l="0" t="0" r="0" b="0"/>
             <wp:docPr id="9" name="Imagen 1"/>
             <wp:cNvGraphicFramePr>
@@ -110,7 +110,7 @@
               <a:graphicData uri="http://schemas.openxmlformats.org/drawingml/2006/picture">
                 <pic:pic xmlns:pic="http://schemas.openxmlformats.org/drawingml/2006/picture">
                   <pic:nvPicPr>
-                    <pic:cNvPr id="1" name="Picture 1" descr="/Users/robertovelasquezdean/Library/Group Containers/L48J367XN4.com.infraware.PolarisOffice/EngineTemp/26306/fImage162520106679.png"/>
+                    <pic:cNvPr id="1" name="Picture 1" descr="/Users/robertovelasquezdean/Library/Group Containers/L48J367XN4.com.infraware.PolarisOffice/EngineTemp/538/fImage162520106679.png"/>
                     <pic:cNvPicPr>
                       <a:picLocks noChangeAspect="1" noChangeArrowheads="1"/>
                     </pic:cNvPicPr>
@@ -130,7 +130,7 @@
                   <pic:spPr>
                     <a:xfrm>
                       <a:off x="0" y="0"/>
-                      <a:ext cx="5732780" cy="6061710"/>
+                      <a:ext cx="5733415" cy="6062345"/>
                     </a:xfrm>
                     <a:prstGeom prst="rect"/>
                     <a:ln cap="flat"/>
@@ -168,7 +168,7 @@
         </w:rPr>
         <w:drawing>
           <wp:inline distT="0" distB="0" distL="0" distR="0">
-            <wp:extent cx="5732145" cy="5245100"/>
+            <wp:extent cx="5732780" cy="5245735"/>
             <wp:effectExtent l="0" t="0" r="0" b="0"/>
             <wp:docPr id="10" name="Imagen 2"/>
             <wp:cNvGraphicFramePr>
@@ -178,7 +178,7 @@
               <a:graphicData uri="http://schemas.openxmlformats.org/drawingml/2006/picture">
                 <pic:pic xmlns:pic="http://schemas.openxmlformats.org/drawingml/2006/picture">
                   <pic:nvPicPr>
-                    <pic:cNvPr id="2" name="Picture 2" descr="/Users/robertovelasquezdean/Library/Group Containers/L48J367XN4.com.infraware.PolarisOffice/EngineTemp/26306/fImage150516119568.png"/>
+                    <pic:cNvPr id="2" name="Picture 2" descr="/Users/robertovelasquezdean/Library/Group Containers/L48J367XN4.com.infraware.PolarisOffice/EngineTemp/538/fImage150516119568.png"/>
                     <pic:cNvPicPr>
                       <a:picLocks noChangeAspect="1" noChangeArrowheads="1"/>
                     </pic:cNvPicPr>
@@ -198,7 +198,7 @@
                   <pic:spPr>
                     <a:xfrm>
                       <a:off x="0" y="0"/>
-                      <a:ext cx="5732780" cy="5245735"/>
+                      <a:ext cx="5733415" cy="5246370"/>
                     </a:xfrm>
                     <a:prstGeom prst="rect"/>
                     <a:ln cap="flat"/>
@@ -257,7 +257,7 @@
         </w:rPr>
         <w:drawing>
           <wp:inline distT="0" distB="0" distL="0" distR="0">
-            <wp:extent cx="5732145" cy="4519930"/>
+            <wp:extent cx="5732780" cy="4520565"/>
             <wp:effectExtent l="0" t="0" r="0" b="0"/>
             <wp:docPr id="11" name="Imagen 3"/>
             <wp:cNvGraphicFramePr>
@@ -267,7 +267,7 @@
               <a:graphicData uri="http://schemas.openxmlformats.org/drawingml/2006/picture">
                 <pic:pic xmlns:pic="http://schemas.openxmlformats.org/drawingml/2006/picture">
                   <pic:nvPicPr>
-                    <pic:cNvPr id="3" name="Picture 3" descr="/Users/robertovelasquezdean/Library/Group Containers/L48J367XN4.com.infraware.PolarisOffice/EngineTemp/26306/fImage13130613363.png"/>
+                    <pic:cNvPr id="3" name="Picture 3" descr="/Users/robertovelasquezdean/Library/Group Containers/L48J367XN4.com.infraware.PolarisOffice/EngineTemp/538/fImage13130613363.png"/>
                     <pic:cNvPicPr>
                       <a:picLocks noChangeAspect="1" noChangeArrowheads="1"/>
                     </pic:cNvPicPr>
@@ -287,7 +287,7 @@
                   <pic:spPr>
                     <a:xfrm>
                       <a:off x="0" y="0"/>
-                      <a:ext cx="5732780" cy="4520565"/>
+                      <a:ext cx="5733415" cy="4521200"/>
                     </a:xfrm>
                     <a:prstGeom prst="rect"/>
                     <a:ln cap="flat"/>
@@ -1300,49 +1300,78 @@
           <w:smallCaps w:val="0"/>
           <w:rFonts w:ascii="Times New Roman" w:eastAsia="Times New Roman" w:hAnsi="Times New Roman" w:hint="default"/>
         </w:rPr>
-        <w:t xml:space="preserve">post estás leyendo; es decir, si hace parte de la sesión de "ciencias", "tecnología", "deportes", etc. O </w:t>
-      </w:r>
-      <w:r>
-        <w:rPr>
-          <w:spacing w:val="0"/>
-          <w:vertAlign w:val="baseline"/>
-          <w:i w:val="1"/>
-          <w:color w:val="auto"/>
-          <w:position w:val="0"/>
-          <w:sz w:val="22"/>
-          <w:szCs w:val="22"/>
-          <w:smallCaps w:val="0"/>
-          <w:rFonts w:ascii="Times New Roman" w:eastAsia="Times New Roman" w:hAnsi="Times New Roman" w:hint="default"/>
-        </w:rPr>
-        <w:t xml:space="preserve">bien, en un mismo post, pueden haber varias sesiones; en ese caso, serían varias etiquetas (una por </w:t>
-      </w:r>
-      <w:r>
-        <w:rPr>
-          <w:spacing w:val="0"/>
-          <w:vertAlign w:val="baseline"/>
-          <w:i w:val="1"/>
-          <w:color w:val="auto"/>
-          <w:position w:val="0"/>
-          <w:sz w:val="22"/>
-          <w:szCs w:val="22"/>
-          <w:smallCaps w:val="0"/>
-          <w:rFonts w:ascii="Times New Roman" w:eastAsia="Times New Roman" w:hAnsi="Times New Roman" w:hint="default"/>
-        </w:rPr>
-        <w:t xml:space="preserve">sesión), es por lo anterior que en el atributo "etiqueta" hablamos de que sea una etiqueta </w:t>
-      </w:r>
-      <w:r>
-        <w:rPr>
-          <w:spacing w:val="0"/>
-          <w:vertAlign w:val="baseline"/>
-          <w:i w:val="1"/>
-          <w:color w:val="auto"/>
-          <w:position w:val="0"/>
-          <w:sz w:val="22"/>
-          <w:szCs w:val="22"/>
-          <w:smallCaps w:val="0"/>
-          <w:rFonts w:ascii="Times New Roman" w:eastAsia="Times New Roman" w:hAnsi="Times New Roman" w:hint="default"/>
-        </w:rPr>
-        <w:t>"multivalor".</w:t>
+        <w:t xml:space="preserve">post estás leyendo, </w:t>
+      </w:r>
+      <w:r>
+        <w:rPr>
+          <w:spacing w:val="0"/>
+          <w:vertAlign w:val="baseline"/>
+          <w:i w:val="1"/>
+          <w:b w:val="1"/>
+          <w:color w:val="auto"/>
+          <w:position w:val="0"/>
+          <w:sz w:val="22"/>
+          <w:szCs w:val="22"/>
+          <w:smallCaps w:val="0"/>
+          <w:rFonts w:ascii="Times New Roman" w:eastAsia="Times New Roman" w:hAnsi="Times New Roman" w:hint="default"/>
+        </w:rPr>
+        <w:t xml:space="preserve">son las etiquetas de las categorias</w:t>
+      </w:r>
+      <w:r>
+        <w:rPr>
+          <w:spacing w:val="0"/>
+          <w:vertAlign w:val="baseline"/>
+          <w:i w:val="1"/>
+          <w:color w:val="auto"/>
+          <w:position w:val="0"/>
+          <w:sz w:val="22"/>
+          <w:szCs w:val="22"/>
+          <w:smallCaps w:val="0"/>
+          <w:rFonts w:ascii="Times New Roman" w:eastAsia="Times New Roman" w:hAnsi="Times New Roman" w:hint="default"/>
+        </w:rPr>
+        <w:t xml:space="preserve">; es decir, las etiquetas que se ponen al final del </w:t>
+      </w:r>
+      <w:r>
+        <w:rPr>
+          <w:spacing w:val="0"/>
+          <w:vertAlign w:val="baseline"/>
+          <w:i w:val="1"/>
+          <w:color w:val="auto"/>
+          <w:position w:val="0"/>
+          <w:sz w:val="22"/>
+          <w:szCs w:val="22"/>
+          <w:smallCaps w:val="0"/>
+          <w:rFonts w:ascii="Times New Roman" w:eastAsia="Times New Roman" w:hAnsi="Times New Roman" w:hint="default"/>
+        </w:rPr>
+        <w:t xml:space="preserve">post si hace parte de la sesión de "ciencias" o de la sesión de "tecnología" o de "deportes", etc. Pues </w:t>
+      </w:r>
+      <w:r>
+        <w:rPr>
+          <w:spacing w:val="0"/>
+          <w:vertAlign w:val="baseline"/>
+          <w:i w:val="1"/>
+          <w:color w:val="auto"/>
+          <w:position w:val="0"/>
+          <w:sz w:val="22"/>
+          <w:szCs w:val="22"/>
+          <w:smallCaps w:val="0"/>
+          <w:rFonts w:ascii="Times New Roman" w:eastAsia="Times New Roman" w:hAnsi="Times New Roman" w:hint="default"/>
+        </w:rPr>
+        <w:t xml:space="preserve">bien, en un mismo post, pueden haber varias etiquetas; en ese caso, como son varias (una por post), </w:t>
+      </w:r>
+      <w:r>
+        <w:rPr>
+          <w:spacing w:val="0"/>
+          <w:vertAlign w:val="baseline"/>
+          <w:i w:val="1"/>
+          <w:color w:val="auto"/>
+          <w:position w:val="0"/>
+          <w:sz w:val="22"/>
+          <w:szCs w:val="22"/>
+          <w:smallCaps w:val="0"/>
+          <w:rFonts w:ascii="Times New Roman" w:eastAsia="Times New Roman" w:hAnsi="Times New Roman" w:hint="default"/>
+        </w:rPr>
+        <w:t xml:space="preserve">es por lo anterior que en el atributo "etiqueta" hablamos de que sea una etiqueta "multivalor".</w:t>
       </w:r>
     </w:p>
     <w:p>
@@ -2172,7 +2201,7 @@
         <mc:AlternateContent>
           <mc:Choice Requires="wps">
             <w:drawing>
-              <wp:anchor distT="0" distB="0" distL="114300" distR="114300" simplePos="0" relativeHeight="251624978" behindDoc="0" locked="0" layoutInCell="1" allowOverlap="1">
+              <wp:anchor distT="0" distB="0" distL="114300" distR="114300" simplePos="0" relativeHeight="251624979" behindDoc="0" locked="0" layoutInCell="1" allowOverlap="1">
                 <wp:simplePos x="0" y="0"/>
                 <wp:positionH relativeFrom="column">
                   <wp:posOffset>15879</wp:posOffset>
@@ -2194,7 +2223,7 @@
                       <wps:spPr>
                         <a:xfrm>
                           <a:off x="0" y="0"/>
-                          <a:ext cx="1506220" cy="287020"/>
+                          <a:ext cx="1506855" cy="287655"/>
                         </a:xfrm>
                         <a:prstGeom prst="rect"/>
                         <a:ln cap="flat"/>
@@ -2260,7 +2289,7 @@
           </mc:Choice>
           <mc:Fallback>
             <w:pict>
-              <v:shape id="_x0000_s14" style="position:absolute;left:0;margin-left:1pt;mso-position-horizontal:absolute;mso-position-horizontal-relative:text;margin-top:20pt;mso-position-vertical:absolute;mso-position-vertical-relative:text;width:118.5pt;height:22.5pt;v-text-anchor:middle;z-index:251624978" coordsize="1505585,286385" path="m,l1505585,,1505585,286385,,286385xe" strokecolor="#41719c" o:allowoverlap="1" strokeweight="1pt" fillcolor="#5b9bd5" filled="t">
+              <v:shape id="_x0000_s14" style="position:absolute;left:0;margin-left:1pt;mso-position-horizontal:absolute;mso-position-horizontal-relative:text;margin-top:20pt;mso-position-vertical:absolute;mso-position-vertical-relative:text;width:118.5pt;height:22.6pt;v-text-anchor:middle;z-index:251624979" coordsize="1506220,287020" path="m,l1506220,,1506220,287020,,287020xe" strokecolor="#41719c" o:allowoverlap="1" strokeweight="1pt" fillcolor="#5b9bd5" filled="t">
                 <v:stroke joinstyle="miter"/>
                 <v:textbox style="" inset="7pt,2pt,7pt,2pt">
                   <w:txbxContent>
@@ -2308,7 +2337,7 @@
         <mc:AlternateContent>
           <mc:Choice Requires="wps">
             <w:drawing>
-              <wp:anchor distT="0" distB="0" distL="114300" distR="114300" simplePos="0" relativeHeight="251624979" behindDoc="0" locked="0" layoutInCell="1" allowOverlap="1">
+              <wp:anchor distT="0" distB="0" distL="114300" distR="114300" simplePos="0" relativeHeight="251624980" behindDoc="0" locked="0" layoutInCell="1" allowOverlap="1">
                 <wp:simplePos x="0" y="0"/>
                 <wp:positionH relativeFrom="column">
                   <wp:posOffset>1656085</wp:posOffset>
@@ -2330,7 +2359,7 @@
                       <wps:spPr>
                         <a:xfrm>
                           <a:off x="0" y="0"/>
-                          <a:ext cx="1506220" cy="287020"/>
+                          <a:ext cx="1506855" cy="287655"/>
                         </a:xfrm>
                         <a:prstGeom prst="rect"/>
                         <a:ln cap="flat"/>
@@ -2396,7 +2425,7 @@
           </mc:Choice>
           <mc:Fallback>
             <w:pict>
-              <v:shape id="_x0000_s15" style="position:absolute;left:0;margin-left:130pt;mso-position-horizontal:absolute;mso-position-horizontal-relative:text;margin-top:21pt;mso-position-vertical:absolute;mso-position-vertical-relative:text;width:118.5pt;height:22.5pt;v-text-anchor:middle;z-index:251624979" coordsize="1505585,286385" path="m,l1505585,,1505585,286385,,286385xe" strokecolor="#41719c" o:allowoverlap="1" strokeweight="1pt" fillcolor="#5b9bd5" filled="t">
+              <v:shape id="_x0000_s15" style="position:absolute;left:0;margin-left:130pt;mso-position-horizontal:absolute;mso-position-horizontal-relative:text;margin-top:21pt;mso-position-vertical:absolute;mso-position-vertical-relative:text;width:118.5pt;height:22.6pt;v-text-anchor:middle;z-index:251624980" coordsize="1506220,287020" path="m,l1506220,,1506220,287020,,287020xe" strokecolor="#41719c" o:allowoverlap="1" strokeweight="1pt" fillcolor="#5b9bd5" filled="t">
                 <v:stroke joinstyle="miter"/>
                 <v:textbox style="" inset="7pt,2pt,7pt,2pt">
                   <w:txbxContent>
@@ -2669,7 +2698,7 @@
         <mc:AlternateContent>
           <mc:Choice Requires="wps">
             <w:drawing>
-              <wp:anchor distT="0" distB="0" distL="114300" distR="114300" simplePos="0" relativeHeight="251624980" behindDoc="0" locked="0" layoutInCell="1" allowOverlap="1">
+              <wp:anchor distT="0" distB="0" distL="114300" distR="114300" simplePos="0" relativeHeight="251624981" behindDoc="0" locked="0" layoutInCell="1" allowOverlap="1">
                 <wp:simplePos x="0" y="0"/>
                 <wp:positionH relativeFrom="column">
                   <wp:posOffset>704854</wp:posOffset>
@@ -2691,7 +2720,7 @@
                       <wps:spPr>
                         <a:xfrm>
                           <a:off x="0" y="0"/>
-                          <a:ext cx="1506220" cy="287020"/>
+                          <a:ext cx="1506855" cy="287655"/>
                         </a:xfrm>
                         <a:prstGeom prst="rect"/>
                         <a:ln cap="flat"/>
@@ -2757,7 +2786,7 @@
           </mc:Choice>
           <mc:Fallback>
             <w:pict>
-              <v:shape id="_x0000_s16" style="position:absolute;left:0;margin-left:56pt;mso-position-horizontal:absolute;mso-position-horizontal-relative:text;margin-top:61pt;mso-position-vertical:absolute;mso-position-vertical-relative:text;width:118.5pt;height:22.5pt;v-text-anchor:middle;z-index:251624980" coordsize="1505585,286385" path="m,l1505585,,1505585,286385,,286385xe" strokecolor="#41719c" o:allowoverlap="1" strokeweight="1pt" fillcolor="#5b9bd5" filled="t">
+              <v:shape id="_x0000_s16" style="position:absolute;left:0;margin-left:56pt;mso-position-horizontal:absolute;mso-position-horizontal-relative:text;margin-top:61pt;mso-position-vertical:absolute;mso-position-vertical-relative:text;width:118.5pt;height:22.6pt;v-text-anchor:middle;z-index:251624981" coordsize="1506220,287020" path="m,l1506220,,1506220,287020,,287020xe" strokecolor="#41719c" o:allowoverlap="1" strokeweight="1pt" fillcolor="#5b9bd5" filled="t">
                 <v:stroke joinstyle="miter"/>
                 <v:textbox style="" inset="7pt,2pt,7pt,2pt">
                   <w:txbxContent>
@@ -3059,7 +3088,7 @@
         <mc:AlternateContent>
           <mc:Choice Requires="wps">
             <w:drawing>
-              <wp:anchor distT="0" distB="0" distL="114300" distR="114300" simplePos="0" relativeHeight="251624974" behindDoc="0" locked="0" layoutInCell="1" allowOverlap="1">
+              <wp:anchor distT="0" distB="0" distL="114300" distR="114300" simplePos="0" relativeHeight="251624975" behindDoc="0" locked="0" layoutInCell="1" allowOverlap="1">
                 <wp:simplePos x="0" y="0"/>
                 <wp:positionH relativeFrom="column">
                   <wp:posOffset>2209805</wp:posOffset>
@@ -3081,7 +3110,7 @@
                       <wps:spPr>
                         <a:xfrm>
                           <a:off x="0" y="0"/>
-                          <a:ext cx="1270" cy="353695"/>
+                          <a:ext cx="1905" cy="354330"/>
                         </a:xfrm>
                         <a:prstGeom prst="straightConnector1"/>
                         <a:ln cap="flat">
@@ -3114,7 +3143,7 @@
           </mc:Choice>
           <mc:Fallback>
             <w:pict>
-              <v:shape id="_x0000_s17" style="position:absolute;left:0;margin-left:174pt;mso-position-horizontal:absolute;mso-position-horizontal-relative:text;margin-top:13pt;mso-position-vertical:absolute;mso-position-vertical-relative:text;width:0.0pt;height:27.8pt;v-text-anchor:middle;z-index:251624974" coordsize="635,353060" path="m,l635,353060e" strokecolor="#5b9bd5" o:allowoverlap="1" strokeweight="0.50pt" filled="f">
+              <v:shape id="_x0000_s17" style="position:absolute;left:0;margin-left:174pt;mso-position-horizontal:absolute;mso-position-horizontal-relative:text;margin-top:13pt;mso-position-vertical:absolute;mso-position-vertical-relative:text;width:0.1pt;height:27.8pt;v-text-anchor:middle;z-index:251624975" coordsize="1270,353695" path="m,l1270,353695e" strokecolor="#5b9bd5" o:allowoverlap="1" strokeweight="0.50pt" filled="f">
                 <v:stroke joinstyle="miter"/>
               </v:shape>
             </w:pict>
@@ -3155,7 +3184,7 @@
         <mc:AlternateContent>
           <mc:Choice Requires="wps">
             <w:drawing>
-              <wp:anchor distT="0" distB="0" distL="114300" distR="114300" simplePos="0" relativeHeight="251624968" behindDoc="0" locked="0" layoutInCell="1" allowOverlap="1">
+              <wp:anchor distT="0" distB="0" distL="114300" distR="114300" simplePos="0" relativeHeight="251624969" behindDoc="0" locked="0" layoutInCell="1" allowOverlap="1">
                 <wp:simplePos x="0" y="0"/>
                 <wp:positionH relativeFrom="column">
                   <wp:posOffset>1996444</wp:posOffset>
@@ -3177,7 +3206,7 @@
                       <wps:spPr>
                         <a:xfrm>
                           <a:off x="0" y="0"/>
-                          <a:ext cx="1154430" cy="477520"/>
+                          <a:ext cx="1155065" cy="478155"/>
                         </a:xfrm>
                         <a:prstGeom prst="flowChartDecision"/>
                         <a:ln cap="flat"/>
@@ -3252,7 +3281,7 @@
           </mc:Choice>
           <mc:Fallback>
             <w:pict>
-              <v:shape id="_x0000_s18" style="position:absolute;left:0;margin-left:157pt;mso-position-horizontal:absolute;mso-position-horizontal-relative:text;margin-top:3pt;mso-position-vertical:absolute;mso-position-vertical-relative:text;width:90.8pt;height:37.5pt;v-text-anchor:middle;z-index:251624968" coordsize="1153795,476885" path="m,238760l577215,,1153795,238760,577215,476885xe" strokecolor="#41719c" o:allowoverlap="1" strokeweight="1pt" fillcolor="#5b9bd5" filled="t">
+              <v:shape id="_x0000_s18" style="position:absolute;left:0;margin-left:157pt;mso-position-horizontal:absolute;mso-position-horizontal-relative:text;margin-top:3pt;mso-position-vertical:absolute;mso-position-vertical-relative:text;width:90.9pt;height:37.6pt;v-text-anchor:middle;z-index:251624969" coordsize="1154430,477520" path="m,238760l577215,,1154430,238760,577215,477520xe" strokecolor="#41719c" o:allowoverlap="1" strokeweight="1pt" fillcolor="#5b9bd5" filled="t">
                 <v:stroke joinstyle="miter"/>
                 <v:textbox style="" inset="7pt,2pt,7pt,2pt">
                   <w:txbxContent>
@@ -3336,7 +3365,7 @@
         <mc:AlternateContent>
           <mc:Choice Requires="wps">
             <w:drawing>
-              <wp:anchor distT="0" distB="0" distL="114300" distR="114300" simplePos="0" relativeHeight="251624975" behindDoc="0" locked="0" layoutInCell="1" allowOverlap="1">
+              <wp:anchor distT="0" distB="0" distL="114300" distR="114300" simplePos="0" relativeHeight="251624976" behindDoc="0" locked="0" layoutInCell="1" allowOverlap="1">
                 <wp:simplePos x="0" y="0"/>
                 <wp:positionH relativeFrom="column">
                   <wp:posOffset>2971805</wp:posOffset>
@@ -3358,7 +3387,7 @@
                       <wps:spPr>
                         <a:xfrm>
                           <a:off x="0" y="0"/>
-                          <a:ext cx="1270" cy="353695"/>
+                          <a:ext cx="1905" cy="354330"/>
                         </a:xfrm>
                         <a:prstGeom prst="straightConnector1"/>
                         <a:ln cap="flat">
@@ -3391,7 +3420,7 @@
           </mc:Choice>
           <mc:Fallback>
             <w:pict>
-              <v:shape id="_x0000_s19" style="position:absolute;left:0;margin-left:234pt;mso-position-horizontal:absolute;mso-position-horizontal-relative:text;margin-top:3pt;mso-position-vertical:absolute;mso-position-vertical-relative:text;width:0.0pt;height:27.8pt;v-text-anchor:middle;z-index:251624975" coordsize="635,353060" path="m,l635,353060e" strokecolor="#5b9bd5" o:allowoverlap="1" strokeweight="0.50pt" filled="f">
+              <v:shape id="_x0000_s19" style="position:absolute;left:0;margin-left:234pt;mso-position-horizontal:absolute;mso-position-horizontal-relative:text;margin-top:3pt;mso-position-vertical:absolute;mso-position-vertical-relative:text;width:0.1pt;height:27.8pt;v-text-anchor:middle;z-index:251624976" coordsize="1270,353695" path="m,l1270,353695e" strokecolor="#5b9bd5" o:allowoverlap="1" strokeweight="0.50pt" filled="f">
                 <v:stroke joinstyle="miter"/>
               </v:shape>
             </w:pict>
@@ -3432,7 +3461,7 @@
         <mc:AlternateContent>
           <mc:Choice Requires="wps">
             <w:drawing>
-              <wp:anchor distT="0" distB="0" distL="114300" distR="114300" simplePos="0" relativeHeight="251624971" behindDoc="0" locked="0" layoutInCell="1" allowOverlap="1">
+              <wp:anchor distT="0" distB="0" distL="114300" distR="114300" simplePos="0" relativeHeight="251624972" behindDoc="0" locked="0" layoutInCell="1" allowOverlap="1">
                 <wp:simplePos x="0" y="0"/>
                 <wp:positionH relativeFrom="column">
                   <wp:posOffset>2961644</wp:posOffset>
@@ -3454,7 +3483,7 @@
                       <wps:spPr>
                         <a:xfrm>
                           <a:off x="0" y="0"/>
-                          <a:ext cx="1506220" cy="287020"/>
+                          <a:ext cx="1506855" cy="287655"/>
                         </a:xfrm>
                         <a:prstGeom prst="rect"/>
                         <a:ln cap="flat"/>
@@ -3520,7 +3549,7 @@
           </mc:Choice>
           <mc:Fallback>
             <w:pict>
-              <v:shape id="_x0000_s20" style="position:absolute;left:0;margin-left:233pt;mso-position-horizontal:absolute;mso-position-horizontal-relative:text;margin-top:9pt;mso-position-vertical:absolute;mso-position-vertical-relative:text;width:118.5pt;height:22.5pt;v-text-anchor:middle;z-index:251624971" coordsize="1505585,286385" path="m,l1505585,,1505585,286385,,286385xe" strokecolor="#41719c" o:allowoverlap="1" strokeweight="1pt" fillcolor="#5b9bd5" filled="t">
+              <v:shape id="_x0000_s20" style="position:absolute;left:0;margin-left:233pt;mso-position-horizontal:absolute;mso-position-horizontal-relative:text;margin-top:9pt;mso-position-vertical:absolute;mso-position-vertical-relative:text;width:118.5pt;height:22.6pt;v-text-anchor:middle;z-index:251624972" coordsize="1506220,287020" path="m,l1506220,,1506220,287020,,287020xe" strokecolor="#41719c" o:allowoverlap="1" strokeweight="1pt" fillcolor="#5b9bd5" filled="t">
                 <v:stroke joinstyle="miter"/>
                 <v:textbox style="" inset="7pt,2pt,7pt,2pt">
                   <w:txbxContent>
@@ -3808,7 +3837,7 @@
         <mc:AlternateContent>
           <mc:Choice Requires="wps">
             <w:drawing>
-              <wp:anchor distT="0" distB="0" distL="114300" distR="114300" simplePos="0" relativeHeight="251624981" behindDoc="0" locked="0" layoutInCell="1" allowOverlap="1">
+              <wp:anchor distT="0" distB="0" distL="114300" distR="114300" simplePos="0" relativeHeight="251624982" behindDoc="0" locked="0" layoutInCell="1" allowOverlap="1">
                 <wp:simplePos x="0" y="0"/>
                 <wp:positionH relativeFrom="column">
                   <wp:posOffset>666120</wp:posOffset>
@@ -3830,7 +3859,7 @@
                       <wps:spPr>
                         <a:xfrm>
                           <a:off x="0" y="0"/>
-                          <a:ext cx="1506220" cy="287020"/>
+                          <a:ext cx="1506855" cy="287655"/>
                         </a:xfrm>
                         <a:prstGeom prst="rect"/>
                         <a:ln cap="flat"/>
@@ -3896,7 +3925,7 @@
           </mc:Choice>
           <mc:Fallback>
             <w:pict>
-              <v:shape id="_x0000_s21" style="position:absolute;left:0;margin-left:52pt;mso-position-horizontal:absolute;mso-position-horizontal-relative:text;margin-top:13pt;mso-position-vertical:absolute;mso-position-vertical-relative:text;width:118.5pt;height:22.5pt;v-text-anchor:middle;z-index:251624981" coordsize="1505585,286385" path="m,l1505585,,1505585,286385,,286385xe" strokecolor="#41719c" o:allowoverlap="1" strokeweight="1pt" fillcolor="#5b9bd5" filled="t">
+              <v:shape id="_x0000_s21" style="position:absolute;left:0;margin-left:52pt;mso-position-horizontal:absolute;mso-position-horizontal-relative:text;margin-top:13pt;mso-position-vertical:absolute;mso-position-vertical-relative:text;width:118.5pt;height:22.6pt;v-text-anchor:middle;z-index:251624982" coordsize="1506220,287020" path="m,l1506220,,1506220,287020,,287020xe" strokecolor="#41719c" o:allowoverlap="1" strokeweight="1pt" fillcolor="#5b9bd5" filled="t">
                 <v:stroke joinstyle="miter"/>
                 <v:textbox style="" inset="7pt,2pt,7pt,2pt">
                   <w:txbxContent>
@@ -3971,7 +4000,7 @@
         <mc:AlternateContent>
           <mc:Choice Requires="wps">
             <w:drawing>
-              <wp:anchor distT="0" distB="0" distL="114300" distR="114300" simplePos="0" relativeHeight="251624982" behindDoc="0" locked="0" layoutInCell="1" allowOverlap="1">
+              <wp:anchor distT="0" distB="0" distL="114300" distR="114300" simplePos="0" relativeHeight="251624983" behindDoc="0" locked="0" layoutInCell="1" allowOverlap="1">
                 <wp:simplePos x="0" y="0"/>
                 <wp:positionH relativeFrom="column">
                   <wp:posOffset>2176149</wp:posOffset>
@@ -3993,7 +4022,7 @@
                       <wps:spPr>
                         <a:xfrm>
                           <a:off x="0" y="0"/>
-                          <a:ext cx="1270" cy="353695"/>
+                          <a:ext cx="1905" cy="354330"/>
                         </a:xfrm>
                         <a:prstGeom prst="straightConnector1"/>
                         <a:ln cap="flat">
@@ -4026,7 +4055,7 @@
           </mc:Choice>
           <mc:Fallback>
             <w:pict>
-              <v:shape id="_x0000_s22" style="position:absolute;left:0;margin-left:171pt;mso-position-horizontal:absolute;mso-position-horizontal-relative:text;margin-top:13pt;mso-position-vertical:absolute;mso-position-vertical-relative:text;width:0.0pt;height:27.8pt;v-text-anchor:middle;z-index:251624982" coordsize="635,353060" path="m,l635,353060e" strokecolor="#5b9bd5" o:allowoverlap="1" strokeweight="0.50pt" filled="f">
+              <v:shape id="_x0000_s22" style="position:absolute;left:0;margin-left:171pt;mso-position-horizontal:absolute;mso-position-horizontal-relative:text;margin-top:13pt;mso-position-vertical:absolute;mso-position-vertical-relative:text;width:0.1pt;height:27.8pt;v-text-anchor:middle;z-index:251624983" coordsize="1270,353695" path="m,l1270,353695e" strokecolor="#5b9bd5" o:allowoverlap="1" strokeweight="0.50pt" filled="f">
                 <v:stroke joinstyle="miter"/>
               </v:shape>
             </w:pict>
@@ -4067,7 +4096,7 @@
         <mc:AlternateContent>
           <mc:Choice Requires="wps">
             <w:drawing>
-              <wp:anchor distT="0" distB="0" distL="114300" distR="114300" simplePos="0" relativeHeight="251624969" behindDoc="0" locked="0" layoutInCell="1" allowOverlap="1">
+              <wp:anchor distT="0" distB="0" distL="114300" distR="114300" simplePos="0" relativeHeight="251624970" behindDoc="0" locked="0" layoutInCell="1" allowOverlap="1">
                 <wp:simplePos x="0" y="0"/>
                 <wp:positionH relativeFrom="column">
                   <wp:posOffset>1691645</wp:posOffset>
@@ -4089,7 +4118,7 @@
                       <wps:spPr>
                         <a:xfrm>
                           <a:off x="0" y="0"/>
-                          <a:ext cx="1630680" cy="477520"/>
+                          <a:ext cx="1631315" cy="478155"/>
                         </a:xfrm>
                         <a:prstGeom prst="flowChartDecision"/>
                         <a:ln cap="flat"/>
@@ -4155,7 +4184,7 @@
           </mc:Choice>
           <mc:Fallback>
             <w:pict>
-              <v:shape id="_x0000_s23" style="position:absolute;left:0;margin-left:133pt;mso-position-horizontal:absolute;mso-position-horizontal-relative:text;margin-top:3pt;mso-position-vertical:absolute;mso-position-vertical-relative:text;width:128.3pt;height:37.5pt;v-text-anchor:middle;z-index:251624969" coordsize="1630045,476885" path="m,238760l815340,,1630045,238760,815340,476885xe" strokecolor="#41719c" o:allowoverlap="1" strokeweight="1pt" fillcolor="#5b9bd5" filled="t">
+              <v:shape id="_x0000_s23" style="position:absolute;left:0;margin-left:133pt;mso-position-horizontal:absolute;mso-position-horizontal-relative:text;margin-top:3pt;mso-position-vertical:absolute;mso-position-vertical-relative:text;width:128.4pt;height:37.6pt;v-text-anchor:middle;z-index:251624970" coordsize="1630680,477520" path="m,238760l815340,,1630680,238760,815340,477520xe" strokecolor="#41719c" o:allowoverlap="1" strokeweight="1pt" fillcolor="#5b9bd5" filled="t">
                 <v:stroke joinstyle="miter"/>
                 <v:textbox style="" inset="7pt,2pt,7pt,2pt">
                   <w:txbxContent>
@@ -4230,7 +4259,7 @@
         <mc:AlternateContent>
           <mc:Choice Requires="wps">
             <w:drawing>
-              <wp:anchor distT="0" distB="0" distL="114300" distR="114300" simplePos="0" relativeHeight="251624976" behindDoc="0" locked="0" layoutInCell="1" allowOverlap="1">
+              <wp:anchor distT="0" distB="0" distL="114300" distR="114300" simplePos="0" relativeHeight="251624977" behindDoc="0" locked="0" layoutInCell="1" allowOverlap="1">
                 <wp:simplePos x="0" y="0"/>
                 <wp:positionH relativeFrom="column">
                   <wp:posOffset>2971805</wp:posOffset>
@@ -4252,7 +4281,7 @@
                       <wps:spPr>
                         <a:xfrm>
                           <a:off x="0" y="0"/>
-                          <a:ext cx="1270" cy="353695"/>
+                          <a:ext cx="1905" cy="354330"/>
                         </a:xfrm>
                         <a:prstGeom prst="straightConnector1"/>
                         <a:ln cap="flat">
@@ -4285,7 +4314,7 @@
           </mc:Choice>
           <mc:Fallback>
             <w:pict>
-              <v:shape id="_x0000_s24" style="position:absolute;left:0;margin-left:234pt;mso-position-horizontal:absolute;mso-position-horizontal-relative:text;margin-top:3pt;mso-position-vertical:absolute;mso-position-vertical-relative:text;width:0.0pt;height:27.8pt;v-text-anchor:middle;z-index:251624976" coordsize="635,353060" path="m,l635,353060e" strokecolor="#5b9bd5" o:allowoverlap="1" strokeweight="0.50pt" filled="f">
+              <v:shape id="_x0000_s24" style="position:absolute;left:0;margin-left:234pt;mso-position-horizontal:absolute;mso-position-horizontal-relative:text;margin-top:3pt;mso-position-vertical:absolute;mso-position-vertical-relative:text;width:0.1pt;height:27.8pt;v-text-anchor:middle;z-index:251624977" coordsize="1270,353695" path="m,l1270,353695e" strokecolor="#5b9bd5" o:allowoverlap="1" strokeweight="0.50pt" filled="f">
                 <v:stroke joinstyle="miter"/>
               </v:shape>
             </w:pict>
@@ -4326,7 +4355,7 @@
         <mc:AlternateContent>
           <mc:Choice Requires="wps">
             <w:drawing>
-              <wp:anchor distT="0" distB="0" distL="114300" distR="114300" simplePos="0" relativeHeight="251624972" behindDoc="0" locked="0" layoutInCell="1" allowOverlap="1">
+              <wp:anchor distT="0" distB="0" distL="114300" distR="114300" simplePos="0" relativeHeight="251624973" behindDoc="0" locked="0" layoutInCell="1" allowOverlap="1">
                 <wp:simplePos x="0" y="0"/>
                 <wp:positionH relativeFrom="column">
                   <wp:posOffset>2960374</wp:posOffset>
@@ -4348,7 +4377,7 @@
                       <wps:spPr>
                         <a:xfrm>
                           <a:off x="0" y="0"/>
-                          <a:ext cx="1506220" cy="287020"/>
+                          <a:ext cx="1506855" cy="287655"/>
                         </a:xfrm>
                         <a:prstGeom prst="rect"/>
                         <a:ln cap="flat"/>
@@ -4414,7 +4443,7 @@
           </mc:Choice>
           <mc:Fallback>
             <w:pict>
-              <v:shape id="_x0000_s25" style="position:absolute;left:0;margin-left:233pt;mso-position-horizontal:absolute;mso-position-horizontal-relative:text;margin-top:9pt;mso-position-vertical:absolute;mso-position-vertical-relative:text;width:118.5pt;height:22.5pt;v-text-anchor:middle;z-index:251624972" coordsize="1505585,286385" path="m,l1505585,,1505585,286385,,286385xe" strokecolor="#41719c" o:allowoverlap="1" strokeweight="1pt" fillcolor="#5b9bd5" filled="t">
+              <v:shape id="_x0000_s25" style="position:absolute;left:0;margin-left:233pt;mso-position-horizontal:absolute;mso-position-horizontal-relative:text;margin-top:9pt;mso-position-vertical:absolute;mso-position-vertical-relative:text;width:118.5pt;height:22.6pt;v-text-anchor:middle;z-index:251624973" coordsize="1506220,287020" path="m,l1506220,,1506220,287020,,287020xe" strokecolor="#41719c" o:allowoverlap="1" strokeweight="1pt" fillcolor="#5b9bd5" filled="t">
                 <v:stroke joinstyle="miter"/>
                 <v:textbox style="" inset="7pt,2pt,7pt,2pt">
                   <w:txbxContent>
@@ -4648,7 +4677,7 @@
         <mc:AlternateContent>
           <mc:Choice Requires="wps">
             <w:drawing>
-              <wp:anchor distT="0" distB="0" distL="114300" distR="114300" simplePos="0" relativeHeight="251624984" behindDoc="0" locked="0" layoutInCell="1" allowOverlap="1">
+              <wp:anchor distT="0" distB="0" distL="114300" distR="114300" simplePos="0" relativeHeight="251624985" behindDoc="0" locked="0" layoutInCell="1" allowOverlap="1">
                 <wp:simplePos x="0" y="0"/>
                 <wp:positionH relativeFrom="column">
                   <wp:posOffset>671835</wp:posOffset>
@@ -4670,7 +4699,7 @@
                       <wps:spPr>
                         <a:xfrm>
                           <a:off x="0" y="0"/>
-                          <a:ext cx="1506220" cy="287020"/>
+                          <a:ext cx="1506855" cy="287655"/>
                         </a:xfrm>
                         <a:prstGeom prst="rect"/>
                         <a:ln cap="flat"/>
@@ -4736,7 +4765,7 @@
           </mc:Choice>
           <mc:Fallback>
             <w:pict>
-              <v:shape id="_x0000_s26" style="position:absolute;left:0;margin-left:53pt;mso-position-horizontal:absolute;mso-position-horizontal-relative:text;margin-top:13pt;mso-position-vertical:absolute;mso-position-vertical-relative:text;width:118.5pt;height:22.5pt;v-text-anchor:middle;z-index:251624984" coordsize="1505585,286385" path="m,l1505585,,1505585,286385,,286385xe" strokecolor="#41719c" o:allowoverlap="1" strokeweight="1pt" fillcolor="#5b9bd5" filled="t">
+              <v:shape id="_x0000_s26" style="position:absolute;left:0;margin-left:53pt;mso-position-horizontal:absolute;mso-position-horizontal-relative:text;margin-top:13pt;mso-position-vertical:absolute;mso-position-vertical-relative:text;width:118.5pt;height:22.6pt;v-text-anchor:middle;z-index:251624985" coordsize="1506220,287020" path="m,l1506220,,1506220,287020,,287020xe" strokecolor="#41719c" o:allowoverlap="1" strokeweight="1pt" fillcolor="#5b9bd5" filled="t">
                 <v:stroke joinstyle="miter"/>
                 <v:textbox style="" inset="7pt,2pt,7pt,2pt">
                   <w:txbxContent>
@@ -4811,7 +4840,7 @@
         <mc:AlternateContent>
           <mc:Choice Requires="wps">
             <w:drawing>
-              <wp:anchor distT="0" distB="0" distL="114300" distR="114300" simplePos="0" relativeHeight="251624983" behindDoc="0" locked="0" layoutInCell="1" allowOverlap="1">
+              <wp:anchor distT="0" distB="0" distL="114300" distR="114300" simplePos="0" relativeHeight="251624984" behindDoc="0" locked="0" layoutInCell="1" allowOverlap="1">
                 <wp:simplePos x="0" y="0"/>
                 <wp:positionH relativeFrom="column">
                   <wp:posOffset>2176149</wp:posOffset>
@@ -4833,7 +4862,7 @@
                       <wps:spPr>
                         <a:xfrm>
                           <a:off x="0" y="0"/>
-                          <a:ext cx="1270" cy="353695"/>
+                          <a:ext cx="1905" cy="354330"/>
                         </a:xfrm>
                         <a:prstGeom prst="straightConnector1"/>
                         <a:ln cap="flat">
@@ -4866,7 +4895,7 @@
           </mc:Choice>
           <mc:Fallback>
             <w:pict>
-              <v:shape id="_x0000_s27" style="position:absolute;left:0;margin-left:171pt;mso-position-horizontal:absolute;mso-position-horizontal-relative:text;margin-top:13pt;mso-position-vertical:absolute;mso-position-vertical-relative:text;width:0.0pt;height:27.8pt;v-text-anchor:middle;z-index:251624983" coordsize="635,353060" path="m,l635,353060e" strokecolor="#5b9bd5" o:allowoverlap="1" strokeweight="0.50pt" filled="f">
+              <v:shape id="_x0000_s27" style="position:absolute;left:0;margin-left:171pt;mso-position-horizontal:absolute;mso-position-horizontal-relative:text;margin-top:13pt;mso-position-vertical:absolute;mso-position-vertical-relative:text;width:0.1pt;height:27.8pt;v-text-anchor:middle;z-index:251624984" coordsize="1270,353695" path="m,l1270,353695e" strokecolor="#5b9bd5" o:allowoverlap="1" strokeweight="0.50pt" filled="f">
                 <v:stroke joinstyle="miter"/>
               </v:shape>
             </w:pict>
@@ -4907,7 +4936,7 @@
         <mc:AlternateContent>
           <mc:Choice Requires="wps">
             <w:drawing>
-              <wp:anchor distT="0" distB="0" distL="114300" distR="114300" simplePos="0" relativeHeight="251624970" behindDoc="0" locked="0" layoutInCell="1" allowOverlap="1">
+              <wp:anchor distT="0" distB="0" distL="114300" distR="114300" simplePos="0" relativeHeight="251624971" behindDoc="0" locked="0" layoutInCell="1" allowOverlap="1">
                 <wp:simplePos x="0" y="0"/>
                 <wp:positionH relativeFrom="column">
                   <wp:posOffset>1691645</wp:posOffset>
@@ -4929,7 +4958,7 @@
                       <wps:spPr>
                         <a:xfrm>
                           <a:off x="0" y="0"/>
-                          <a:ext cx="1630680" cy="477520"/>
+                          <a:ext cx="1631315" cy="478155"/>
                         </a:xfrm>
                         <a:prstGeom prst="flowChartDecision"/>
                         <a:ln cap="flat"/>
@@ -4995,7 +5024,7 @@
           </mc:Choice>
           <mc:Fallback>
             <w:pict>
-              <v:shape id="_x0000_s28" style="position:absolute;left:0;margin-left:133pt;mso-position-horizontal:absolute;mso-position-horizontal-relative:text;margin-top:3pt;mso-position-vertical:absolute;mso-position-vertical-relative:text;width:128.3pt;height:37.5pt;v-text-anchor:middle;z-index:251624970" coordsize="1630045,476885" path="m,238760l815340,,1630045,238760,815340,476885xe" strokecolor="#41719c" o:allowoverlap="1" strokeweight="1pt" fillcolor="#5b9bd5" filled="t">
+              <v:shape id="_x0000_s28" style="position:absolute;left:0;margin-left:133pt;mso-position-horizontal:absolute;mso-position-horizontal-relative:text;margin-top:3pt;mso-position-vertical:absolute;mso-position-vertical-relative:text;width:128.4pt;height:37.6pt;v-text-anchor:middle;z-index:251624971" coordsize="1630680,477520" path="m,238760l815340,,1630680,238760,815340,477520xe" strokecolor="#41719c" o:allowoverlap="1" strokeweight="1pt" fillcolor="#5b9bd5" filled="t">
                 <v:stroke joinstyle="miter"/>
                 <v:textbox style="" inset="7pt,2pt,7pt,2pt">
                   <w:txbxContent>
@@ -5070,7 +5099,7 @@
         <mc:AlternateContent>
           <mc:Choice Requires="wps">
             <w:drawing>
-              <wp:anchor distT="0" distB="0" distL="114300" distR="114300" simplePos="0" relativeHeight="251624977" behindDoc="0" locked="0" layoutInCell="1" allowOverlap="1">
+              <wp:anchor distT="0" distB="0" distL="114300" distR="114300" simplePos="0" relativeHeight="251624978" behindDoc="0" locked="0" layoutInCell="1" allowOverlap="1">
                 <wp:simplePos x="0" y="0"/>
                 <wp:positionH relativeFrom="column">
                   <wp:posOffset>2971805</wp:posOffset>
@@ -5092,7 +5121,7 @@
                       <wps:spPr>
                         <a:xfrm>
                           <a:off x="0" y="0"/>
-                          <a:ext cx="1270" cy="353695"/>
+                          <a:ext cx="1905" cy="354330"/>
                         </a:xfrm>
                         <a:prstGeom prst="straightConnector1"/>
                         <a:ln cap="flat">
@@ -5125,7 +5154,7 @@
           </mc:Choice>
           <mc:Fallback>
             <w:pict>
-              <v:shape id="_x0000_s29" style="position:absolute;left:0;margin-left:234pt;mso-position-horizontal:absolute;mso-position-horizontal-relative:text;margin-top:3pt;mso-position-vertical:absolute;mso-position-vertical-relative:text;width:0.0pt;height:27.8pt;v-text-anchor:middle;z-index:251624977" coordsize="635,353060" path="m,l635,353060e" strokecolor="#5b9bd5" o:allowoverlap="1" strokeweight="0.50pt" filled="f">
+              <v:shape id="_x0000_s29" style="position:absolute;left:0;margin-left:234pt;mso-position-horizontal:absolute;mso-position-horizontal-relative:text;margin-top:3pt;mso-position-vertical:absolute;mso-position-vertical-relative:text;width:0.1pt;height:27.8pt;v-text-anchor:middle;z-index:251624978" coordsize="1270,353695" path="m,l1270,353695e" strokecolor="#5b9bd5" o:allowoverlap="1" strokeweight="0.50pt" filled="f">
                 <v:stroke joinstyle="miter"/>
               </v:shape>
             </w:pict>
@@ -5166,7 +5195,7 @@
         <mc:AlternateContent>
           <mc:Choice Requires="wps">
             <w:drawing>
-              <wp:anchor distT="0" distB="0" distL="114300" distR="114300" simplePos="0" relativeHeight="251624973" behindDoc="0" locked="0" layoutInCell="1" allowOverlap="1">
+              <wp:anchor distT="0" distB="0" distL="114300" distR="114300" simplePos="0" relativeHeight="251624974" behindDoc="0" locked="0" layoutInCell="1" allowOverlap="1">
                 <wp:simplePos x="0" y="0"/>
                 <wp:positionH relativeFrom="column">
                   <wp:posOffset>2960374</wp:posOffset>
@@ -5188,7 +5217,7 @@
                       <wps:spPr>
                         <a:xfrm>
                           <a:off x="0" y="0"/>
-                          <a:ext cx="1506220" cy="287020"/>
+                          <a:ext cx="1506855" cy="287655"/>
                         </a:xfrm>
                         <a:prstGeom prst="rect"/>
                         <a:ln cap="flat"/>
@@ -5254,7 +5283,7 @@
           </mc:Choice>
           <mc:Fallback>
             <w:pict>
-              <v:shape id="_x0000_s30" style="position:absolute;left:0;margin-left:233pt;mso-position-horizontal:absolute;mso-position-horizontal-relative:text;margin-top:9pt;mso-position-vertical:absolute;mso-position-vertical-relative:text;width:118.5pt;height:22.5pt;v-text-anchor:middle;z-index:251624973" coordsize="1505585,286385" path="m,l1505585,,1505585,286385,,286385xe" strokecolor="#41719c" o:allowoverlap="1" strokeweight="1pt" fillcolor="#5b9bd5" filled="t">
+              <v:shape id="_x0000_s30" style="position:absolute;left:0;margin-left:233pt;mso-position-horizontal:absolute;mso-position-horizontal-relative:text;margin-top:9pt;mso-position-vertical:absolute;mso-position-vertical-relative:text;width:118.5pt;height:22.6pt;v-text-anchor:middle;z-index:251624974" coordsize="1506220,287020" path="m,l1506220,,1506220,287020,,287020xe" strokecolor="#41719c" o:allowoverlap="1" strokeweight="1pt" fillcolor="#5b9bd5" filled="t">
                 <v:stroke joinstyle="miter"/>
                 <v:textbox style="" inset="7pt,2pt,7pt,2pt">
                   <w:txbxContent>
@@ -5925,7 +5954,7 @@
         </w:rPr>
         <w:drawing>
           <wp:inline distT="0" distB="0" distL="0" distR="0">
-            <wp:extent cx="3677285" cy="838835"/>
+            <wp:extent cx="3677920" cy="839470"/>
             <wp:effectExtent l="0" t="0" r="0" b="0"/>
             <wp:docPr id="31" name="Imagen 21"/>
             <wp:cNvGraphicFramePr>
@@ -5935,7 +5964,7 @@
               <a:graphicData uri="http://schemas.openxmlformats.org/drawingml/2006/picture">
                 <pic:pic xmlns:pic="http://schemas.openxmlformats.org/drawingml/2006/picture">
                   <pic:nvPicPr>
-                    <pic:cNvPr id="4" name="Picture 4" descr="/Users/robertovelasquezdean/Library/Group Containers/L48J367XN4.com.infraware.PolarisOffice/EngineTemp/26306/fImage25807618900.png"/>
+                    <pic:cNvPr id="4" name="Picture 4" descr="/Users/robertovelasquezdean/Library/Group Containers/L48J367XN4.com.infraware.PolarisOffice/EngineTemp/538/fImage25807618900.png"/>
                     <pic:cNvPicPr>
                       <a:picLocks noChangeAspect="1" noChangeArrowheads="1"/>
                     </pic:cNvPicPr>
@@ -5955,7 +5984,7 @@
                   <pic:spPr>
                     <a:xfrm>
                       <a:off x="0" y="0"/>
-                      <a:ext cx="3677920" cy="839470"/>
+                      <a:ext cx="3678554" cy="840105"/>
                     </a:xfrm>
                     <a:prstGeom prst="rect"/>
                     <a:ln cap="flat"/>
@@ -6221,7 +6250,7 @@
         </w:rPr>
         <w:drawing>
           <wp:inline distT="0" distB="0" distL="0" distR="0">
-            <wp:extent cx="3302635" cy="654685"/>
+            <wp:extent cx="3303270" cy="655320"/>
             <wp:effectExtent l="0" t="0" r="0" b="0"/>
             <wp:docPr id="32" name="Imagen 22"/>
             <wp:cNvGraphicFramePr>
@@ -6231,7 +6260,7 @@
               <a:graphicData uri="http://schemas.openxmlformats.org/drawingml/2006/picture">
                 <pic:pic xmlns:pic="http://schemas.openxmlformats.org/drawingml/2006/picture">
                   <pic:nvPicPr>
-                    <pic:cNvPr id="5" name="Picture 5" descr="/Users/robertovelasquezdean/Library/Group Containers/L48J367XN4.com.infraware.PolarisOffice/EngineTemp/26306/fImage44321637999.png"/>
+                    <pic:cNvPr id="5" name="Picture 5" descr="/Users/robertovelasquezdean/Library/Group Containers/L48J367XN4.com.infraware.PolarisOffice/EngineTemp/538/fImage44321637999.png"/>
                     <pic:cNvPicPr>
                       <a:picLocks noChangeAspect="1" noChangeArrowheads="1"/>
                     </pic:cNvPicPr>
@@ -6252,7 +6281,7 @@
                   <pic:spPr>
                     <a:xfrm>
                       <a:off x="0" y="0"/>
-                      <a:ext cx="3303270" cy="655320"/>
+                      <a:ext cx="3303905" cy="655955"/>
                     </a:xfrm>
                     <a:prstGeom prst="rect"/>
                     <a:ln cap="flat"/>
@@ -6599,7 +6628,7 @@
         </w:rPr>
         <w:drawing>
           <wp:inline distT="0" distB="0" distL="0" distR="0">
-            <wp:extent cx="3188335" cy="2187575"/>
+            <wp:extent cx="3188970" cy="2188210"/>
             <wp:effectExtent l="0" t="0" r="0" b="0"/>
             <wp:docPr id="33" name="Imagen 23"/>
             <wp:cNvGraphicFramePr>
@@ -6609,7 +6638,7 @@
               <a:graphicData uri="http://schemas.openxmlformats.org/drawingml/2006/picture">
                 <pic:pic xmlns:pic="http://schemas.openxmlformats.org/drawingml/2006/picture">
                   <pic:nvPicPr>
-                    <pic:cNvPr id="6" name="Picture 6" descr="/Users/robertovelasquezdean/Library/Group Containers/L48J367XN4.com.infraware.PolarisOffice/EngineTemp/26306/fImage42778641447.png"/>
+                    <pic:cNvPr id="6" name="Picture 6" descr="/Users/robertovelasquezdean/Library/Group Containers/L48J367XN4.com.infraware.PolarisOffice/EngineTemp/538/fImage42778641447.png"/>
                     <pic:cNvPicPr>
                       <a:picLocks noChangeAspect="1" noChangeArrowheads="1"/>
                     </pic:cNvPicPr>
@@ -6629,7 +6658,7 @@
                   <pic:spPr>
                     <a:xfrm>
                       <a:off x="0" y="0"/>
-                      <a:ext cx="3188970" cy="2188210"/>
+                      <a:ext cx="3189605" cy="2188845"/>
                     </a:xfrm>
                     <a:prstGeom prst="rect"/>
                     <a:ln cap="flat"/>
@@ -6976,7 +7005,7 @@
         </w:rPr>
         <w:drawing>
           <wp:inline distT="0" distB="0" distL="0" distR="0">
-            <wp:extent cx="3724910" cy="2677160"/>
+            <wp:extent cx="3725544" cy="2677795"/>
             <wp:effectExtent l="0" t="0" r="0" b="0"/>
             <wp:docPr id="34" name="Imagen 24"/>
             <wp:cNvGraphicFramePr>
@@ -6986,7 +7015,7 @@
               <a:graphicData uri="http://schemas.openxmlformats.org/drawingml/2006/picture">
                 <pic:pic xmlns:pic="http://schemas.openxmlformats.org/drawingml/2006/picture">
                   <pic:nvPicPr>
-                    <pic:cNvPr id="7" name="Picture 7" descr="/Users/robertovelasquezdean/Library/Group Containers/L48J367XN4.com.infraware.PolarisOffice/EngineTemp/26306/fImage51623691501.png"/>
+                    <pic:cNvPr id="7" name="Picture 7" descr="/Users/robertovelasquezdean/Library/Group Containers/L48J367XN4.com.infraware.PolarisOffice/EngineTemp/538/fImage51623691501.png"/>
                     <pic:cNvPicPr>
                       <a:picLocks noChangeAspect="1" noChangeArrowheads="1"/>
                     </pic:cNvPicPr>
@@ -7006,7 +7035,7 @@
                   <pic:spPr>
                     <a:xfrm>
                       <a:off x="0" y="0"/>
-                      <a:ext cx="3725544" cy="2677795"/>
+                      <a:ext cx="3726180" cy="2678430"/>
                     </a:xfrm>
                     <a:prstGeom prst="rect"/>
                     <a:ln cap="flat"/>
@@ -7218,7 +7247,7 @@
         </w:rPr>
         <w:drawing>
           <wp:inline distT="0" distB="0" distL="0" distR="0">
-            <wp:extent cx="3791585" cy="2410460"/>
+            <wp:extent cx="3792220" cy="2411095"/>
             <wp:effectExtent l="0" t="0" r="0" b="0"/>
             <wp:docPr id="35" name="Imagen 25"/>
             <wp:cNvGraphicFramePr>
@@ -7228,7 +7257,7 @@
               <a:graphicData uri="http://schemas.openxmlformats.org/drawingml/2006/picture">
                 <pic:pic xmlns:pic="http://schemas.openxmlformats.org/drawingml/2006/picture">
                   <pic:nvPicPr>
-                    <pic:cNvPr id="8" name="Picture 8" descr="/Users/robertovelasquezdean/Library/Group Containers/L48J367XN4.com.infraware.PolarisOffice/EngineTemp/26306/fImage47413704488.png"/>
+                    <pic:cNvPr id="8" name="Picture 8" descr="/Users/robertovelasquezdean/Library/Group Containers/L48J367XN4.com.infraware.PolarisOffice/EngineTemp/538/fImage47413704488.png"/>
                     <pic:cNvPicPr>
                       <a:picLocks noChangeAspect="1" noChangeArrowheads="1"/>
                     </pic:cNvPicPr>
@@ -7248,7 +7277,7 @@
                   <pic:spPr>
                     <a:xfrm>
                       <a:off x="0" y="0"/>
-                      <a:ext cx="3792220" cy="2411095"/>
+                      <a:ext cx="3792854" cy="2411730"/>
                     </a:xfrm>
                     <a:prstGeom prst="rect"/>
                     <a:ln cap="flat"/>
@@ -7817,9 +7846,9 @@
         </w:rPr>
         <w:drawing>
           <wp:inline distT="0" distB="0" distL="0" distR="0">
-            <wp:extent cx="3543300" cy="2552700"/>
+            <wp:extent cx="3543935" cy="2553335"/>
             <wp:effectExtent l="0" t="0" r="0" b="0"/>
-            <wp:docPr id="41" name="Imagen 26"/>
+            <wp:docPr id="36" name="Imagen 26"/>
             <wp:cNvGraphicFramePr>
               <a:graphicFrameLocks xmlns:a="http://schemas.openxmlformats.org/drawingml/2006/main" noChangeAspect="1"/>
             </wp:cNvGraphicFramePr>
@@ -7827,7 +7856,7 @@
               <a:graphicData uri="http://schemas.openxmlformats.org/drawingml/2006/picture">
                 <pic:pic xmlns:pic="http://schemas.openxmlformats.org/drawingml/2006/picture">
                   <pic:nvPicPr>
-                    <pic:cNvPr id="9" name="Picture 9" descr="/Users/robertovelasquezdean/Library/Group Containers/L48J367XN4.com.infraware.PolarisOffice/EngineTemp/26306/fImage47901417692.png"/>
+                    <pic:cNvPr id="9" name="Picture 9" descr="/Users/robertovelasquezdean/Library/Group Containers/L48J367XN4.com.infraware.PolarisOffice/EngineTemp/538/fImage47901417692.png"/>
                     <pic:cNvPicPr>
                       <a:picLocks noChangeAspect="1" noChangeArrowheads="1"/>
                     </pic:cNvPicPr>
@@ -7847,7 +7876,7 @@
                   <pic:spPr>
                     <a:xfrm>
                       <a:off x="0" y="0"/>
-                      <a:ext cx="3543935" cy="2553335"/>
+                      <a:ext cx="3544570" cy="2553970"/>
                     </a:xfrm>
                     <a:prstGeom prst="rect"/>
                     <a:ln cap="flat"/>
@@ -8169,6 +8198,1615 @@
           <w:rFonts w:ascii="Times New Roman" w:eastAsia="Times New Roman" w:hAnsi="Times New Roman" w:hint="default"/>
         </w:rPr>
         <w:t xml:space="preserve">cardinalidad: N a N.</w:t>
+      </w:r>
+    </w:p>
+    <w:p>
+      <w:pPr>
+        <w:numPr>
+          <w:ilvl w:val="0"/>
+          <w:numId w:val="0"/>
+        </w:numPr>
+        <w:jc w:val="left"/>
+        <w:spacing w:lineRule="auto" w:line="259" w:before="0" w:after="160"/>
+        <w:widowControl w:val="1"/>
+        <w:ind w:right="0" w:left="0" w:firstLine="0"/>
+        <w:rPr>
+          <w:spacing w:val="0"/>
+          <w:vertAlign w:val="baseline"/>
+          <w:i w:val="1"/>
+          <w:b w:val="0"/>
+          <w:color w:val="auto"/>
+          <w:position w:val="0"/>
+          <w:sz w:val="20"/>
+          <w:szCs w:val="20"/>
+          <w:smallCaps w:val="0"/>
+          <w:rFonts w:ascii="Times New Roman" w:eastAsia="Times New Roman" w:hAnsi="Times New Roman" w:hint="default"/>
+        </w:rPr>
+        <w:wordWrap w:val="0"/>
+        <w:autoSpaceDE w:val="0"/>
+        <w:autoSpaceDN w:val="0"/>
+      </w:pPr>
+    </w:p>
+    <w:p>
+      <w:pPr>
+        <w:numPr>
+          <w:ilvl w:val="0"/>
+          <w:numId w:val="0"/>
+        </w:numPr>
+        <w:jc w:val="left"/>
+        <w:spacing w:lineRule="auto" w:line="259" w:before="0" w:after="160"/>
+        <w:widowControl w:val="1"/>
+        <w:ind w:right="0" w:left="0" w:firstLine="0"/>
+        <w:rPr>
+          <w:spacing w:val="0"/>
+          <w:vertAlign w:val="baseline"/>
+          <w:i w:val="1"/>
+          <w:b w:val="1"/>
+          <w:color w:val="auto"/>
+          <w:position w:val="0"/>
+          <w:sz w:val="28"/>
+          <w:szCs w:val="28"/>
+          <w:smallCaps w:val="0"/>
+          <w:rFonts w:ascii="Times New Roman" w:eastAsia="Times New Roman" w:hAnsi="Times New Roman" w:hint="default"/>
+        </w:rPr>
+        <w:wordWrap w:val="0"/>
+        <w:autoSpaceDE w:val="0"/>
+        <w:autoSpaceDN w:val="0"/>
+      </w:pPr>
+      <w:r>
+        <w:rPr>
+          <w:spacing w:val="0"/>
+          <w:vertAlign w:val="baseline"/>
+          <w:i w:val="1"/>
+          <w:b w:val="1"/>
+          <w:color w:val="auto"/>
+          <w:position w:val="0"/>
+          <w:sz w:val="28"/>
+          <w:szCs w:val="28"/>
+          <w:smallCaps w:val="0"/>
+          <w:rFonts w:ascii="Times New Roman" w:eastAsia="Times New Roman" w:hAnsi="Times New Roman" w:hint="default"/>
+        </w:rPr>
+        <w:t xml:space="preserve">Diagramas entidad-relación: a detalle</w:t>
+      </w:r>
+    </w:p>
+    <w:p>
+      <w:pPr>
+        <w:numPr>
+          <w:ilvl w:val="0"/>
+          <w:numId w:val="0"/>
+        </w:numPr>
+        <w:jc w:val="left"/>
+        <w:spacing w:lineRule="auto" w:line="259" w:before="0" w:after="160"/>
+        <w:widowControl w:val="1"/>
+        <w:ind w:right="0" w:left="0" w:firstLine="0"/>
+        <w:rPr>
+          <w:spacing w:val="0"/>
+          <w:vertAlign w:val="baseline"/>
+          <w:i w:val="1"/>
+          <w:b w:val="1"/>
+          <w:color w:val="auto"/>
+          <w:position w:val="0"/>
+          <w:sz w:val="20"/>
+          <w:szCs w:val="20"/>
+          <w:smallCaps w:val="0"/>
+          <w:rFonts w:ascii="Times New Roman" w:eastAsia="Times New Roman" w:hAnsi="Times New Roman" w:hint="default"/>
+        </w:rPr>
+        <w:wordWrap w:val="0"/>
+        <w:autoSpaceDE w:val="0"/>
+        <w:autoSpaceDN w:val="0"/>
+      </w:pPr>
+      <w:r>
+        <w:rPr>
+          <w:spacing w:val="0"/>
+          <w:vertAlign w:val="baseline"/>
+          <w:i w:val="0"/>
+          <w:b w:val="1"/>
+          <w:color w:val="auto"/>
+          <w:position w:val="0"/>
+          <w:sz w:val="20"/>
+          <w:szCs w:val="20"/>
+          <w:smallCaps w:val="0"/>
+          <w:rFonts w:ascii="Times New Roman" w:eastAsia="Times New Roman" w:hAnsi="Times New Roman" w:hint="default"/>
+        </w:rPr>
+        <w:t xml:space="preserve">Es preciso decir que la introducción al tema de </w:t>
+      </w:r>
+      <w:r>
+        <w:rPr>
+          <w:spacing w:val="0"/>
+          <w:vertAlign w:val="baseline"/>
+          <w:i w:val="1"/>
+          <w:b w:val="1"/>
+          <w:color w:val="auto"/>
+          <w:position w:val="0"/>
+          <w:sz w:val="20"/>
+          <w:szCs w:val="20"/>
+          <w:smallCaps w:val="0"/>
+          <w:rFonts w:ascii="Times New Roman" w:eastAsia="Times New Roman" w:hAnsi="Times New Roman" w:hint="default"/>
+        </w:rPr>
+        <w:t xml:space="preserve">Entidades, atributos y, posteriormente, relaciones </w:t>
+      </w:r>
+      <w:r>
+        <w:rPr>
+          <w:spacing w:val="0"/>
+          <w:vertAlign w:val="baseline"/>
+          <w:i w:val="0"/>
+          <w:b w:val="1"/>
+          <w:color w:val="auto"/>
+          <w:position w:val="0"/>
+          <w:sz w:val="20"/>
+          <w:szCs w:val="20"/>
+          <w:smallCaps w:val="0"/>
+          <w:rFonts w:ascii="Times New Roman" w:eastAsia="Times New Roman" w:hAnsi="Times New Roman" w:hint="default"/>
+        </w:rPr>
+        <w:t xml:space="preserve">es </w:t>
+      </w:r>
+      <w:r>
+        <w:rPr>
+          <w:spacing w:val="0"/>
+          <w:vertAlign w:val="baseline"/>
+          <w:i w:val="0"/>
+          <w:b w:val="1"/>
+          <w:color w:val="auto"/>
+          <w:position w:val="0"/>
+          <w:sz w:val="20"/>
+          <w:szCs w:val="20"/>
+          <w:smallCaps w:val="0"/>
+          <w:rFonts w:ascii="Times New Roman" w:eastAsia="Times New Roman" w:hAnsi="Times New Roman" w:hint="default"/>
+        </w:rPr>
+        <w:t xml:space="preserve">fundamental para profundizar sobre el tema que nos concierne ahora: </w:t>
+      </w:r>
+      <w:r>
+        <w:rPr>
+          <w:spacing w:val="0"/>
+          <w:vertAlign w:val="baseline"/>
+          <w:i w:val="1"/>
+          <w:b w:val="1"/>
+          <w:color w:val="auto"/>
+          <w:position w:val="0"/>
+          <w:sz w:val="20"/>
+          <w:szCs w:val="20"/>
+          <w:smallCaps w:val="0"/>
+          <w:rFonts w:ascii="Times New Roman" w:eastAsia="Times New Roman" w:hAnsi="Times New Roman" w:hint="default"/>
+        </w:rPr>
+        <w:t xml:space="preserve">Los diagramas entidad-relación. </w:t>
+      </w:r>
+    </w:p>
+    <w:p>
+      <w:pPr>
+        <w:numPr>
+          <w:ilvl w:val="0"/>
+          <w:numId w:val="0"/>
+        </w:numPr>
+        <w:jc w:val="left"/>
+        <w:spacing w:lineRule="auto" w:line="259" w:before="0" w:after="160"/>
+        <w:widowControl w:val="1"/>
+        <w:ind w:right="0" w:left="0" w:firstLine="0"/>
+        <w:rPr>
+          <w:spacing w:val="0"/>
+          <w:vertAlign w:val="baseline"/>
+          <w:i w:val="1"/>
+          <w:b w:val="1"/>
+          <w:imprint w:val="0"/>
+          <w:emboss w:val="0"/>
+          <w:outline w:val="0"/>
+          <w:shadow w:val="0"/>
+          <w:color w:val="auto"/>
+          <w:position w:val="0"/>
+          <w:sz w:val="24"/>
+          <w:szCs w:val="24"/>
+          <w:u w:val="none"/>
+          <w:smallCaps w:val="0"/>
+          <w:rFonts w:ascii="Times New Roman" w:eastAsia="Times New Roman" w:hAnsi="Times New Roman" w:hint="default"/>
+        </w:rPr>
+        <w:wordWrap w:val="0"/>
+        <w:autoSpaceDE w:val="0"/>
+        <w:autoSpaceDN w:val="0"/>
+      </w:pPr>
+      <w:r>
+        <w:rPr>
+          <w:spacing w:val="0"/>
+          <w:vertAlign w:val="baseline"/>
+          <w:i w:val="1"/>
+          <w:b w:val="1"/>
+          <w:imprint w:val="0"/>
+          <w:emboss w:val="0"/>
+          <w:outline w:val="0"/>
+          <w:shadow w:val="0"/>
+          <w:color w:val="auto"/>
+          <w:position w:val="0"/>
+          <w:sz w:val="24"/>
+          <w:szCs w:val="24"/>
+          <w:u w:val="none"/>
+          <w:smallCaps w:val="0"/>
+          <w:rFonts w:ascii="Times New Roman" w:eastAsia="Times New Roman" w:hAnsi="Times New Roman" w:hint="default"/>
+        </w:rPr>
+        <w:t xml:space="preserve">Qué es un diagrama ER?</w:t>
+      </w:r>
+    </w:p>
+    <w:p>
+      <w:pPr>
+        <w:numPr>
+          <w:ilvl w:val="0"/>
+          <w:numId w:val="0"/>
+        </w:numPr>
+        <w:jc w:val="left"/>
+        <w:spacing w:lineRule="auto" w:line="259" w:before="0" w:after="160"/>
+        <w:widowControl w:val="1"/>
+        <w:ind w:right="0" w:left="0" w:firstLine="0"/>
+        <w:rPr>
+          <w:spacing w:val="0"/>
+          <w:vertAlign w:val="baseline"/>
+          <w:i w:val="1"/>
+          <w:b w:val="0"/>
+          <w:imprint w:val="0"/>
+          <w:emboss w:val="0"/>
+          <w:outline w:val="0"/>
+          <w:shadow w:val="0"/>
+          <w:color w:val="auto"/>
+          <w:position w:val="0"/>
+          <w:sz w:val="20"/>
+          <w:szCs w:val="20"/>
+          <w:u w:val="none"/>
+          <w:smallCaps w:val="0"/>
+          <w:rFonts w:ascii="Times New Roman" w:eastAsia="Times New Roman" w:hAnsi="Times New Roman" w:hint="default"/>
+        </w:rPr>
+        <w:wordWrap w:val="0"/>
+        <w:autoSpaceDE w:val="0"/>
+        <w:autoSpaceDN w:val="0"/>
+      </w:pPr>
+      <w:r>
+        <w:rPr>
+          <w:spacing w:val="0"/>
+          <w:vertAlign w:val="baseline"/>
+          <w:i w:val="0"/>
+          <w:b w:val="0"/>
+          <w:imprint w:val="0"/>
+          <w:emboss w:val="0"/>
+          <w:outline w:val="0"/>
+          <w:shadow w:val="0"/>
+          <w:color w:val="auto"/>
+          <w:position w:val="0"/>
+          <w:sz w:val="20"/>
+          <w:szCs w:val="20"/>
+          <w:u w:val="none"/>
+          <w:smallCaps w:val="0"/>
+          <w:rFonts w:ascii="Times New Roman" w:eastAsia="Times New Roman" w:hAnsi="Times New Roman" w:hint="default"/>
+        </w:rPr>
+        <w:t xml:space="preserve">Un diagrama lo que nos va a hacer es como una especie de mapa. Pongamos así. </w:t>
+      </w:r>
+      <w:r>
+        <w:rPr>
+          <w:spacing w:val="0"/>
+          <w:vertAlign w:val="baseline"/>
+          <w:i w:val="0"/>
+          <w:b w:val="0"/>
+          <w:imprint w:val="0"/>
+          <w:emboss w:val="0"/>
+          <w:outline w:val="0"/>
+          <w:shadow w:val="0"/>
+          <w:color w:val="auto"/>
+          <w:position w:val="0"/>
+          <w:sz w:val="20"/>
+          <w:szCs w:val="20"/>
+          <w:u w:val="single"/>
+          <w:smallCaps w:val="0"/>
+          <w:rFonts w:ascii="Times New Roman" w:eastAsia="Times New Roman" w:hAnsi="Times New Roman" w:hint="default"/>
+        </w:rPr>
+        <w:t xml:space="preserve">El equivalente a, por ejemplo, </w:t>
+      </w:r>
+      <w:r>
+        <w:rPr>
+          <w:spacing w:val="0"/>
+          <w:vertAlign w:val="baseline"/>
+          <w:i w:val="0"/>
+          <w:b w:val="0"/>
+          <w:imprint w:val="0"/>
+          <w:emboss w:val="0"/>
+          <w:outline w:val="0"/>
+          <w:shadow w:val="0"/>
+          <w:color w:val="auto"/>
+          <w:position w:val="0"/>
+          <w:sz w:val="20"/>
+          <w:szCs w:val="20"/>
+          <w:u w:val="single"/>
+          <w:smallCaps w:val="0"/>
+          <w:rFonts w:ascii="Times New Roman" w:eastAsia="Times New Roman" w:hAnsi="Times New Roman" w:hint="default"/>
+        </w:rPr>
+        <w:t xml:space="preserve">los planos que diseñan los arquitectos antes de construir un edificio, para nuestro caso, serían los diagramas ER </w:t>
+      </w:r>
+      <w:r>
+        <w:rPr>
+          <w:spacing w:val="0"/>
+          <w:vertAlign w:val="baseline"/>
+          <w:i w:val="0"/>
+          <w:b w:val="0"/>
+          <w:imprint w:val="0"/>
+          <w:emboss w:val="0"/>
+          <w:outline w:val="0"/>
+          <w:shadow w:val="0"/>
+          <w:color w:val="auto"/>
+          <w:position w:val="0"/>
+          <w:sz w:val="20"/>
+          <w:szCs w:val="20"/>
+          <w:u w:val="single"/>
+          <w:smallCaps w:val="0"/>
+          <w:rFonts w:ascii="Times New Roman" w:eastAsia="Times New Roman" w:hAnsi="Times New Roman" w:hint="default"/>
+        </w:rPr>
+        <w:t xml:space="preserve">antes de construir nuestras bases de datos relacionales.</w:t>
+      </w:r>
+      <w:r>
+        <w:rPr>
+          <w:spacing w:val="0"/>
+          <w:vertAlign w:val="baseline"/>
+          <w:i w:val="0"/>
+          <w:b w:val="0"/>
+          <w:imprint w:val="0"/>
+          <w:emboss w:val="0"/>
+          <w:outline w:val="0"/>
+          <w:shadow w:val="0"/>
+          <w:color w:val="auto"/>
+          <w:position w:val="0"/>
+          <w:sz w:val="20"/>
+          <w:szCs w:val="20"/>
+          <w:u w:val="none"/>
+          <w:smallCaps w:val="0"/>
+          <w:rFonts w:ascii="Times New Roman" w:eastAsia="Times New Roman" w:hAnsi="Times New Roman" w:hint="default"/>
+        </w:rPr>
+        <w:t xml:space="preserve"> Ya con el diagrama es que se entenderá bien cuáles son </w:t>
+      </w:r>
+      <w:r>
+        <w:rPr>
+          <w:spacing w:val="0"/>
+          <w:vertAlign w:val="baseline"/>
+          <w:i w:val="0"/>
+          <w:b w:val="0"/>
+          <w:imprint w:val="0"/>
+          <w:emboss w:val="0"/>
+          <w:outline w:val="0"/>
+          <w:shadow w:val="0"/>
+          <w:color w:val="auto"/>
+          <w:position w:val="0"/>
+          <w:sz w:val="20"/>
+          <w:szCs w:val="20"/>
+          <w:u w:val="none"/>
+          <w:smallCaps w:val="0"/>
+          <w:rFonts w:ascii="Times New Roman" w:eastAsia="Times New Roman" w:hAnsi="Times New Roman" w:hint="default"/>
+        </w:rPr>
+        <w:t xml:space="preserve">las entidades con las que vamos a trabajar, sus relaciones y cuáles son los atributos de dichas entidades. Dicho eso, </w:t>
+      </w:r>
+      <w:r>
+        <w:rPr>
+          <w:spacing w:val="0"/>
+          <w:vertAlign w:val="baseline"/>
+          <w:i w:val="0"/>
+          <w:b w:val="0"/>
+          <w:imprint w:val="0"/>
+          <w:emboss w:val="0"/>
+          <w:outline w:val="0"/>
+          <w:shadow w:val="0"/>
+          <w:color w:val="auto"/>
+          <w:position w:val="0"/>
+          <w:sz w:val="20"/>
+          <w:szCs w:val="20"/>
+          <w:u w:val="none"/>
+          <w:smallCaps w:val="0"/>
+          <w:rFonts w:ascii="Times New Roman" w:eastAsia="Times New Roman" w:hAnsi="Times New Roman" w:hint="default"/>
+        </w:rPr>
+        <w:t xml:space="preserve">entonces, sabríamos qué papel jugarían todos esos elementos dentro de los sistemas o aplicaciones que vamos a </w:t>
+      </w:r>
+      <w:r>
+        <w:rPr>
+          <w:spacing w:val="0"/>
+          <w:vertAlign w:val="baseline"/>
+          <w:i w:val="0"/>
+          <w:b w:val="0"/>
+          <w:imprint w:val="0"/>
+          <w:emboss w:val="0"/>
+          <w:outline w:val="0"/>
+          <w:shadow w:val="0"/>
+          <w:color w:val="auto"/>
+          <w:position w:val="0"/>
+          <w:sz w:val="20"/>
+          <w:szCs w:val="20"/>
+          <w:u w:val="none"/>
+          <w:smallCaps w:val="0"/>
+          <w:rFonts w:ascii="Times New Roman" w:eastAsia="Times New Roman" w:hAnsi="Times New Roman" w:hint="default"/>
+        </w:rPr>
+        <w:t xml:space="preserve">desarrollar con nuestras bases de datos. Pongamos todo esto en contexto con nuestro mismo proyecto: </w:t>
+      </w:r>
+      <w:r>
+        <w:rPr>
+          <w:spacing w:val="0"/>
+          <w:vertAlign w:val="baseline"/>
+          <w:i w:val="1"/>
+          <w:b w:val="0"/>
+          <w:imprint w:val="0"/>
+          <w:emboss w:val="0"/>
+          <w:outline w:val="0"/>
+          <w:shadow w:val="0"/>
+          <w:color w:val="auto"/>
+          <w:position w:val="0"/>
+          <w:sz w:val="20"/>
+          <w:szCs w:val="20"/>
+          <w:u w:val="none"/>
+          <w:smallCaps w:val="0"/>
+          <w:rFonts w:ascii="Times New Roman" w:eastAsia="Times New Roman" w:hAnsi="Times New Roman" w:hint="default"/>
+        </w:rPr>
+        <w:t>PlatziBlog.</w:t>
+      </w:r>
+    </w:p>
+    <w:p>
+      <w:pPr>
+        <w:numPr>
+          <w:ilvl w:val="0"/>
+          <w:numId w:val="0"/>
+        </w:numPr>
+        <w:jc w:val="left"/>
+        <w:spacing w:lineRule="auto" w:line="259" w:before="0" w:after="160"/>
+        <w:widowControl w:val="1"/>
+        <w:ind w:right="0" w:left="0" w:firstLine="0"/>
+        <w:rPr>
+          <w:spacing w:val="0"/>
+          <w:vertAlign w:val="baseline"/>
+          <w:i w:val="1"/>
+          <w:b w:val="0"/>
+          <w:imprint w:val="0"/>
+          <w:emboss w:val="0"/>
+          <w:outline w:val="0"/>
+          <w:shadow w:val="0"/>
+          <w:color w:val="auto"/>
+          <w:position w:val="0"/>
+          <w:sz w:val="20"/>
+          <w:szCs w:val="20"/>
+          <w:u w:val="none"/>
+          <w:smallCaps w:val="0"/>
+          <w:rFonts w:ascii="Times New Roman" w:eastAsia="Times New Roman" w:hAnsi="Times New Roman" w:hint="default"/>
+        </w:rPr>
+        <w:wordWrap w:val="0"/>
+        <w:autoSpaceDE w:val="0"/>
+        <w:autoSpaceDN w:val="0"/>
+      </w:pPr>
+      <w:r>
+        <w:rPr>
+          <w:sz w:val="20"/>
+        </w:rPr>
+        <w:drawing>
+          <wp:inline distT="0" distB="0" distL="0" distR="0">
+            <wp:extent cx="3829050" cy="2600325"/>
+            <wp:effectExtent l="0" t="0" r="0" b="0"/>
+            <wp:docPr id="44" name="Imagen 27"/>
+            <wp:cNvGraphicFramePr>
+              <a:graphicFrameLocks xmlns:a="http://schemas.openxmlformats.org/drawingml/2006/main" noChangeAspect="1"/>
+            </wp:cNvGraphicFramePr>
+            <a:graphic xmlns:a="http://schemas.openxmlformats.org/drawingml/2006/main">
+              <a:graphicData uri="http://schemas.openxmlformats.org/drawingml/2006/picture">
+                <pic:pic xmlns:pic="http://schemas.openxmlformats.org/drawingml/2006/picture">
+                  <pic:nvPicPr>
+                    <pic:cNvPr id="10" name="Picture 10" descr="/Users/robertovelasquezdean/Library/Group Containers/L48J367XN4.com.infraware.PolarisOffice/EngineTemp/538/fImage50916448671.png"/>
+                    <pic:cNvPicPr>
+                      <a:picLocks noChangeAspect="1" noChangeArrowheads="1"/>
+                    </pic:cNvPicPr>
+                  </pic:nvPicPr>
+                  <pic:blipFill>
+                    <a:blip r:embed="rId14">
+                      <a:extLst>
+                        <a:ext uri="{28A0092B-C50C-407E-A947-70E740481C1C}">
+                          <a14:useLocalDpi xmlns:a14="http://schemas.microsoft.com/office/drawing/2010/main" val="0"/>
+                        </a:ext>
+                      </a:extLst>
+                    </a:blip>
+                    <a:stretch>
+                      <a:fillRect/>
+                    </a:stretch>
+                  </pic:blipFill>
+                  <pic:spPr>
+                    <a:xfrm>
+                      <a:off x="0" y="0"/>
+                      <a:ext cx="3829684" cy="2600960"/>
+                    </a:xfrm>
+                    <a:prstGeom prst="rect"/>
+                    <a:ln cap="flat"/>
+                  </pic:spPr>
+                </pic:pic>
+              </a:graphicData>
+            </a:graphic>
+          </wp:inline>
+        </w:drawing>
+      </w:r>
+    </w:p>
+    <w:p>
+      <w:pPr>
+        <w:numPr>
+          <w:ilvl w:val="0"/>
+          <w:numId w:val="0"/>
+        </w:numPr>
+        <w:jc w:val="left"/>
+        <w:spacing w:lineRule="auto" w:line="259" w:before="0" w:after="160"/>
+        <w:widowControl w:val="1"/>
+        <w:ind w:right="0" w:left="0" w:firstLine="0"/>
+        <w:rPr>
+          <w:spacing w:val="0"/>
+          <w:vertAlign w:val="baseline"/>
+          <w:i w:val="0"/>
+          <w:b w:val="0"/>
+          <w:imprint w:val="0"/>
+          <w:emboss w:val="0"/>
+          <w:outline w:val="0"/>
+          <w:shadow w:val="0"/>
+          <w:color w:val="auto"/>
+          <w:position w:val="0"/>
+          <w:sz w:val="20"/>
+          <w:szCs w:val="20"/>
+          <w:u w:val="none"/>
+          <w:smallCaps w:val="0"/>
+          <w:rFonts w:ascii="Times New Roman" w:eastAsia="Times New Roman" w:hAnsi="Times New Roman" w:hint="default"/>
+        </w:rPr>
+        <w:wordWrap w:val="0"/>
+        <w:autoSpaceDE w:val="0"/>
+        <w:autoSpaceDN w:val="0"/>
+      </w:pPr>
+      <w:r>
+        <w:rPr>
+          <w:spacing w:val="0"/>
+          <w:vertAlign w:val="baseline"/>
+          <w:i w:val="0"/>
+          <w:b w:val="0"/>
+          <w:imprint w:val="0"/>
+          <w:emboss w:val="0"/>
+          <w:outline w:val="0"/>
+          <w:shadow w:val="0"/>
+          <w:color w:val="auto"/>
+          <w:position w:val="0"/>
+          <w:sz w:val="20"/>
+          <w:szCs w:val="20"/>
+          <w:u w:val="none"/>
+          <w:smallCaps w:val="0"/>
+          <w:rFonts w:ascii="Times New Roman" w:eastAsia="Times New Roman" w:hAnsi="Times New Roman" w:hint="default"/>
+        </w:rPr>
+        <w:t xml:space="preserve">Si se da cuenta, hemos agregado al conjunto de entidades a las “etiquetas”; pues, si se recuerda, habíamos </w:t>
+      </w:r>
+      <w:r>
+        <w:rPr>
+          <w:spacing w:val="0"/>
+          <w:vertAlign w:val="baseline"/>
+          <w:i w:val="0"/>
+          <w:b w:val="0"/>
+          <w:imprint w:val="0"/>
+          <w:emboss w:val="0"/>
+          <w:outline w:val="0"/>
+          <w:shadow w:val="0"/>
+          <w:color w:val="auto"/>
+          <w:position w:val="0"/>
+          <w:sz w:val="20"/>
+          <w:szCs w:val="20"/>
+          <w:u w:val="none"/>
+          <w:smallCaps w:val="0"/>
+          <w:rFonts w:ascii="Times New Roman" w:eastAsia="Times New Roman" w:hAnsi="Times New Roman" w:hint="default"/>
+        </w:rPr>
+        <w:t xml:space="preserve">comentado que muchas veces los atributos multivaluados recibían un tratamiento similar, o se convertirían, en </w:t>
+      </w:r>
+      <w:r>
+        <w:rPr>
+          <w:spacing w:val="0"/>
+          <w:vertAlign w:val="baseline"/>
+          <w:i w:val="0"/>
+          <w:b w:val="0"/>
+          <w:imprint w:val="0"/>
+          <w:emboss w:val="0"/>
+          <w:outline w:val="0"/>
+          <w:shadow w:val="0"/>
+          <w:color w:val="auto"/>
+          <w:position w:val="0"/>
+          <w:sz w:val="20"/>
+          <w:szCs w:val="20"/>
+          <w:u w:val="none"/>
+          <w:smallCaps w:val="0"/>
+          <w:rFonts w:ascii="Times New Roman" w:eastAsia="Times New Roman" w:hAnsi="Times New Roman" w:hint="default"/>
+        </w:rPr>
+        <w:t xml:space="preserve">entidades separadas también. Lo anterior tiene sentido si recordamos que los atributos multivaluados tienen su </w:t>
+      </w:r>
+      <w:r>
+        <w:rPr>
+          <w:spacing w:val="0"/>
+          <w:vertAlign w:val="baseline"/>
+          <w:i w:val="0"/>
+          <w:b w:val="0"/>
+          <w:imprint w:val="0"/>
+          <w:emboss w:val="0"/>
+          <w:outline w:val="0"/>
+          <w:shadow w:val="0"/>
+          <w:color w:val="auto"/>
+          <w:position w:val="0"/>
+          <w:sz w:val="20"/>
+          <w:szCs w:val="20"/>
+          <w:u w:val="none"/>
+          <w:smallCaps w:val="0"/>
+          <w:rFonts w:ascii="Times New Roman" w:eastAsia="Times New Roman" w:hAnsi="Times New Roman" w:hint="default"/>
+        </w:rPr>
+        <w:t xml:space="preserve">vida propia; para este caso puntual, </w:t>
+      </w:r>
+      <w:r>
+        <w:rPr>
+          <w:spacing w:val="0"/>
+          <w:vertAlign w:val="baseline"/>
+          <w:i w:val="1"/>
+          <w:b w:val="0"/>
+          <w:imprint w:val="0"/>
+          <w:emboss w:val="0"/>
+          <w:outline w:val="0"/>
+          <w:shadow w:val="0"/>
+          <w:color w:val="auto"/>
+          <w:position w:val="0"/>
+          <w:sz w:val="20"/>
+          <w:szCs w:val="20"/>
+          <w:u w:val="none"/>
+          <w:smallCaps w:val="0"/>
+          <w:rFonts w:ascii="Times New Roman" w:eastAsia="Times New Roman" w:hAnsi="Times New Roman" w:hint="default"/>
+        </w:rPr>
+        <w:t xml:space="preserve">están en más de una noticia, en más de un tipo de Blogposts. </w:t>
+      </w:r>
+      <w:r>
+        <w:rPr>
+          <w:spacing w:val="0"/>
+          <w:vertAlign w:val="baseline"/>
+          <w:i w:val="0"/>
+          <w:b w:val="0"/>
+          <w:imprint w:val="0"/>
+          <w:emboss w:val="0"/>
+          <w:outline w:val="0"/>
+          <w:shadow w:val="0"/>
+          <w:color w:val="auto"/>
+          <w:position w:val="0"/>
+          <w:sz w:val="20"/>
+          <w:szCs w:val="20"/>
+          <w:u w:val="none"/>
+          <w:smallCaps w:val="0"/>
+          <w:rFonts w:ascii="Times New Roman" w:eastAsia="Times New Roman" w:hAnsi="Times New Roman" w:hint="default"/>
+        </w:rPr>
+        <w:t xml:space="preserve">Pasa que las </w:t>
+      </w:r>
+      <w:r>
+        <w:rPr>
+          <w:spacing w:val="0"/>
+          <w:vertAlign w:val="baseline"/>
+          <w:i w:val="1"/>
+          <w:b w:val="0"/>
+          <w:imprint w:val="0"/>
+          <w:emboss w:val="0"/>
+          <w:outline w:val="0"/>
+          <w:shadow w:val="0"/>
+          <w:color w:val="auto"/>
+          <w:position w:val="0"/>
+          <w:sz w:val="20"/>
+          <w:szCs w:val="20"/>
+          <w:u w:val="none"/>
+          <w:smallCaps w:val="0"/>
+          <w:rFonts w:ascii="Times New Roman" w:eastAsia="Times New Roman" w:hAnsi="Times New Roman" w:hint="default"/>
+        </w:rPr>
+        <w:t xml:space="preserve">etiquetas </w:t>
+      </w:r>
+      <w:r>
+        <w:rPr>
+          <w:spacing w:val="0"/>
+          <w:vertAlign w:val="baseline"/>
+          <w:i w:val="0"/>
+          <w:b w:val="0"/>
+          <w:imprint w:val="0"/>
+          <w:emboss w:val="0"/>
+          <w:outline w:val="0"/>
+          <w:shadow w:val="0"/>
+          <w:color w:val="auto"/>
+          <w:position w:val="0"/>
+          <w:sz w:val="20"/>
+          <w:szCs w:val="20"/>
+          <w:u w:val="none"/>
+          <w:smallCaps w:val="0"/>
+          <w:rFonts w:ascii="Times New Roman" w:eastAsia="Times New Roman" w:hAnsi="Times New Roman" w:hint="default"/>
+        </w:rPr>
+        <w:t xml:space="preserve">ya no dependen directamente de la entidad </w:t>
+      </w:r>
+      <w:r>
+        <w:rPr>
+          <w:spacing w:val="0"/>
+          <w:vertAlign w:val="baseline"/>
+          <w:i w:val="1"/>
+          <w:b w:val="0"/>
+          <w:imprint w:val="0"/>
+          <w:emboss w:val="0"/>
+          <w:outline w:val="0"/>
+          <w:shadow w:val="0"/>
+          <w:color w:val="auto"/>
+          <w:position w:val="0"/>
+          <w:sz w:val="20"/>
+          <w:szCs w:val="20"/>
+          <w:u w:val="none"/>
+          <w:smallCaps w:val="0"/>
+          <w:rFonts w:ascii="Times New Roman" w:eastAsia="Times New Roman" w:hAnsi="Times New Roman" w:hint="default"/>
+        </w:rPr>
+        <w:t>Post</w:t>
+      </w:r>
+      <w:r>
+        <w:rPr>
+          <w:spacing w:val="0"/>
+          <w:vertAlign w:val="baseline"/>
+          <w:i w:val="0"/>
+          <w:b w:val="0"/>
+          <w:imprint w:val="0"/>
+          <w:emboss w:val="0"/>
+          <w:outline w:val="0"/>
+          <w:shadow w:val="0"/>
+          <w:color w:val="auto"/>
+          <w:position w:val="0"/>
+          <w:sz w:val="20"/>
+          <w:szCs w:val="20"/>
+          <w:u w:val="none"/>
+          <w:smallCaps w:val="0"/>
+          <w:rFonts w:ascii="Times New Roman" w:eastAsia="Times New Roman" w:hAnsi="Times New Roman" w:hint="default"/>
+        </w:rPr>
+        <w:t xml:space="preserve">; sino que, pueden estar asociadas a diferentes </w:t>
+      </w:r>
+      <w:r>
+        <w:rPr>
+          <w:spacing w:val="0"/>
+          <w:vertAlign w:val="baseline"/>
+          <w:i w:val="0"/>
+          <w:b w:val="0"/>
+          <w:imprint w:val="0"/>
+          <w:emboss w:val="0"/>
+          <w:outline w:val="0"/>
+          <w:shadow w:val="0"/>
+          <w:color w:val="auto"/>
+          <w:position w:val="0"/>
+          <w:sz w:val="20"/>
+          <w:szCs w:val="20"/>
+          <w:u w:val="none"/>
+          <w:smallCaps w:val="0"/>
+          <w:rFonts w:ascii="Times New Roman" w:eastAsia="Times New Roman" w:hAnsi="Times New Roman" w:hint="default"/>
+        </w:rPr>
+        <w:t xml:space="preserve">entidades y no sólo a los </w:t>
+      </w:r>
+      <w:r>
+        <w:rPr>
+          <w:spacing w:val="0"/>
+          <w:vertAlign w:val="baseline"/>
+          <w:i w:val="1"/>
+          <w:b w:val="0"/>
+          <w:imprint w:val="0"/>
+          <w:emboss w:val="0"/>
+          <w:outline w:val="0"/>
+          <w:shadow w:val="0"/>
+          <w:color w:val="auto"/>
+          <w:position w:val="0"/>
+          <w:sz w:val="20"/>
+          <w:szCs w:val="20"/>
+          <w:u w:val="none"/>
+          <w:smallCaps w:val="0"/>
+          <w:rFonts w:ascii="Times New Roman" w:eastAsia="Times New Roman" w:hAnsi="Times New Roman" w:hint="default"/>
+        </w:rPr>
+        <w:t xml:space="preserve">Posts. </w:t>
+      </w:r>
+      <w:r>
+        <w:rPr>
+          <w:spacing w:val="0"/>
+          <w:vertAlign w:val="baseline"/>
+          <w:i w:val="0"/>
+          <w:b w:val="0"/>
+          <w:imprint w:val="0"/>
+          <w:emboss w:val="0"/>
+          <w:outline w:val="0"/>
+          <w:shadow w:val="0"/>
+          <w:color w:val="auto"/>
+          <w:position w:val="0"/>
+          <w:sz w:val="20"/>
+          <w:szCs w:val="20"/>
+          <w:u w:val="none"/>
+          <w:smallCaps w:val="0"/>
+          <w:rFonts w:ascii="Times New Roman" w:eastAsia="Times New Roman" w:hAnsi="Times New Roman" w:hint="default"/>
+        </w:rPr>
+        <w:t xml:space="preserve">Entonces, éstas serían nuestras 5 entidades para nuestra base de datos relacional </w:t>
+      </w:r>
+      <w:r>
+        <w:rPr>
+          <w:spacing w:val="0"/>
+          <w:vertAlign w:val="baseline"/>
+          <w:i w:val="0"/>
+          <w:b w:val="0"/>
+          <w:imprint w:val="0"/>
+          <w:emboss w:val="0"/>
+          <w:outline w:val="0"/>
+          <w:shadow w:val="0"/>
+          <w:color w:val="auto"/>
+          <w:position w:val="0"/>
+          <w:sz w:val="20"/>
+          <w:szCs w:val="20"/>
+          <w:u w:val="none"/>
+          <w:smallCaps w:val="0"/>
+          <w:rFonts w:ascii="Times New Roman" w:eastAsia="Times New Roman" w:hAnsi="Times New Roman" w:hint="default"/>
+        </w:rPr>
+        <w:t xml:space="preserve">del proyecto “Platziblog”.</w:t>
+      </w:r>
+    </w:p>
+    <w:p>
+      <w:pPr>
+        <w:numPr>
+          <w:ilvl w:val="0"/>
+          <w:numId w:val="0"/>
+        </w:numPr>
+        <w:jc w:val="left"/>
+        <w:spacing w:lineRule="auto" w:line="259" w:before="0" w:after="160"/>
+        <w:widowControl w:val="1"/>
+        <w:ind w:right="0" w:left="0" w:firstLine="0"/>
+        <w:rPr>
+          <w:spacing w:val="0"/>
+          <w:vertAlign w:val="baseline"/>
+          <w:i w:val="1"/>
+          <w:b w:val="1"/>
+          <w:imprint w:val="0"/>
+          <w:emboss w:val="0"/>
+          <w:outline w:val="0"/>
+          <w:shadow w:val="0"/>
+          <w:color w:val="auto"/>
+          <w:position w:val="0"/>
+          <w:sz w:val="22"/>
+          <w:szCs w:val="22"/>
+          <w:u w:val="none"/>
+          <w:smallCaps w:val="0"/>
+          <w:rFonts w:ascii="Times New Roman" w:eastAsia="Times New Roman" w:hAnsi="Times New Roman" w:hint="default"/>
+        </w:rPr>
+        <w:wordWrap w:val="0"/>
+        <w:autoSpaceDE w:val="0"/>
+        <w:autoSpaceDN w:val="0"/>
+      </w:pPr>
+      <w:r>
+        <w:rPr>
+          <w:spacing w:val="0"/>
+          <w:vertAlign w:val="baseline"/>
+          <w:i w:val="1"/>
+          <w:b w:val="1"/>
+          <w:imprint w:val="0"/>
+          <w:emboss w:val="0"/>
+          <w:outline w:val="0"/>
+          <w:shadow w:val="0"/>
+          <w:color w:val="auto"/>
+          <w:position w:val="0"/>
+          <w:sz w:val="22"/>
+          <w:szCs w:val="22"/>
+          <w:u w:val="none"/>
+          <w:smallCaps w:val="0"/>
+          <w:rFonts w:ascii="Times New Roman" w:eastAsia="Times New Roman" w:hAnsi="Times New Roman" w:hint="default"/>
+        </w:rPr>
+        <w:t xml:space="preserve">Ahora, vamos a empezar a observar nuestras relaciones... </w:t>
+      </w:r>
+    </w:p>
+    <w:p>
+      <w:pPr>
+        <w:numPr>
+          <w:ilvl w:val="0"/>
+          <w:numId w:val="0"/>
+        </w:numPr>
+        <w:jc w:val="left"/>
+        <w:spacing w:lineRule="auto" w:line="259" w:before="0" w:after="160"/>
+        <w:widowControl w:val="1"/>
+        <w:ind w:right="0" w:left="0" w:firstLine="0"/>
+        <w:rPr>
+          <w:spacing w:val="0"/>
+          <w:vertAlign w:val="baseline"/>
+          <w:i w:val="0"/>
+          <w:b w:val="0"/>
+          <w:imprint w:val="0"/>
+          <w:emboss w:val="0"/>
+          <w:outline w:val="0"/>
+          <w:shadow w:val="0"/>
+          <w:color w:val="auto"/>
+          <w:position w:val="0"/>
+          <w:sz w:val="20"/>
+          <w:szCs w:val="20"/>
+          <w:u w:val="none"/>
+          <w:smallCaps w:val="0"/>
+          <w:rFonts w:ascii="Times New Roman" w:eastAsia="Times New Roman" w:hAnsi="Times New Roman" w:hint="default"/>
+        </w:rPr>
+        <w:wordWrap w:val="0"/>
+        <w:autoSpaceDE w:val="0"/>
+        <w:autoSpaceDN w:val="0"/>
+      </w:pPr>
+      <w:r>
+        <w:rPr>
+          <w:spacing w:val="0"/>
+          <w:vertAlign w:val="baseline"/>
+          <w:i w:val="0"/>
+          <w:b w:val="1"/>
+          <w:imprint w:val="0"/>
+          <w:emboss w:val="0"/>
+          <w:outline w:val="0"/>
+          <w:shadow w:val="0"/>
+          <w:color w:val="auto"/>
+          <w:position w:val="0"/>
+          <w:sz w:val="20"/>
+          <w:szCs w:val="20"/>
+          <w:u w:val="none"/>
+          <w:smallCaps w:val="0"/>
+          <w:rFonts w:ascii="Times New Roman" w:eastAsia="Times New Roman" w:hAnsi="Times New Roman" w:hint="default"/>
+        </w:rPr>
+        <w:t xml:space="preserve">Relación 1:</w:t>
+      </w:r>
+      <w:r>
+        <w:rPr>
+          <w:spacing w:val="0"/>
+          <w:vertAlign w:val="baseline"/>
+          <w:i w:val="0"/>
+          <w:b w:val="0"/>
+          <w:imprint w:val="0"/>
+          <w:emboss w:val="0"/>
+          <w:outline w:val="0"/>
+          <w:shadow w:val="0"/>
+          <w:color w:val="auto"/>
+          <w:position w:val="0"/>
+          <w:sz w:val="20"/>
+          <w:szCs w:val="20"/>
+          <w:u w:val="none"/>
+          <w:smallCaps w:val="0"/>
+          <w:rFonts w:ascii="Times New Roman" w:eastAsia="Times New Roman" w:hAnsi="Times New Roman" w:hint="default"/>
+        </w:rPr>
+        <w:t xml:space="preserve"> Un usuario puede </w:t>
+      </w:r>
+      <w:r>
+        <w:rPr>
+          <w:spacing w:val="0"/>
+          <w:vertAlign w:val="baseline"/>
+          <w:i w:val="1"/>
+          <w:b w:val="0"/>
+          <w:imprint w:val="0"/>
+          <w:emboss w:val="0"/>
+          <w:outline w:val="0"/>
+          <w:shadow w:val="0"/>
+          <w:color w:val="auto"/>
+          <w:position w:val="0"/>
+          <w:sz w:val="20"/>
+          <w:szCs w:val="20"/>
+          <w:u w:val="none"/>
+          <w:smallCaps w:val="0"/>
+          <w:rFonts w:ascii="Times New Roman" w:eastAsia="Times New Roman" w:hAnsi="Times New Roman" w:hint="default"/>
+        </w:rPr>
+        <w:t>escribir</w:t>
+      </w:r>
+      <w:r>
+        <w:rPr>
+          <w:spacing w:val="0"/>
+          <w:vertAlign w:val="baseline"/>
+          <w:i w:val="0"/>
+          <w:b w:val="0"/>
+          <w:imprint w:val="0"/>
+          <w:emboss w:val="0"/>
+          <w:outline w:val="0"/>
+          <w:shadow w:val="0"/>
+          <w:color w:val="auto"/>
+          <w:position w:val="0"/>
+          <w:sz w:val="20"/>
+          <w:szCs w:val="20"/>
+          <w:u w:val="none"/>
+          <w:smallCaps w:val="0"/>
+          <w:rFonts w:ascii="Times New Roman" w:eastAsia="Times New Roman" w:hAnsi="Times New Roman" w:hint="default"/>
+        </w:rPr>
+        <w:t xml:space="preserve"> muchos Posts.</w:t>
+      </w:r>
+    </w:p>
+    <w:p>
+      <w:pPr>
+        <w:numPr>
+          <w:ilvl w:val="0"/>
+          <w:numId w:val="0"/>
+        </w:numPr>
+        <w:jc w:val="left"/>
+        <w:spacing w:lineRule="auto" w:line="259" w:before="0" w:after="160"/>
+        <w:widowControl w:val="1"/>
+        <w:ind w:right="0" w:left="0" w:firstLine="0"/>
+        <w:rPr>
+          <w:spacing w:val="0"/>
+          <w:vertAlign w:val="baseline"/>
+          <w:i w:val="0"/>
+          <w:b w:val="0"/>
+          <w:imprint w:val="0"/>
+          <w:emboss w:val="0"/>
+          <w:outline w:val="0"/>
+          <w:shadow w:val="0"/>
+          <w:color w:val="auto"/>
+          <w:position w:val="0"/>
+          <w:sz w:val="20"/>
+          <w:szCs w:val="20"/>
+          <w:u w:val="none"/>
+          <w:smallCaps w:val="0"/>
+          <w:rFonts w:ascii="Times New Roman" w:eastAsia="Times New Roman" w:hAnsi="Times New Roman" w:hint="default"/>
+        </w:rPr>
+        <w:wordWrap w:val="0"/>
+        <w:autoSpaceDE w:val="0"/>
+        <w:autoSpaceDN w:val="0"/>
+      </w:pPr>
+      <w:r>
+        <w:rPr>
+          <w:spacing w:val="0"/>
+          <w:vertAlign w:val="baseline"/>
+          <w:i w:val="0"/>
+          <w:b w:val="1"/>
+          <w:imprint w:val="0"/>
+          <w:emboss w:val="0"/>
+          <w:outline w:val="0"/>
+          <w:shadow w:val="0"/>
+          <w:color w:val="auto"/>
+          <w:position w:val="0"/>
+          <w:sz w:val="20"/>
+          <w:szCs w:val="20"/>
+          <w:u w:val="none"/>
+          <w:smallCaps w:val="0"/>
+          <w:rFonts w:ascii="Times New Roman" w:eastAsia="Times New Roman" w:hAnsi="Times New Roman" w:hint="default"/>
+        </w:rPr>
+        <w:t xml:space="preserve">Relación 2:</w:t>
+      </w:r>
+      <w:r>
+        <w:rPr>
+          <w:spacing w:val="0"/>
+          <w:vertAlign w:val="baseline"/>
+          <w:i w:val="0"/>
+          <w:b w:val="0"/>
+          <w:imprint w:val="0"/>
+          <w:emboss w:val="0"/>
+          <w:outline w:val="0"/>
+          <w:shadow w:val="0"/>
+          <w:color w:val="auto"/>
+          <w:position w:val="0"/>
+          <w:sz w:val="20"/>
+          <w:szCs w:val="20"/>
+          <w:u w:val="none"/>
+          <w:smallCaps w:val="0"/>
+          <w:rFonts w:ascii="Times New Roman" w:eastAsia="Times New Roman" w:hAnsi="Times New Roman" w:hint="default"/>
+        </w:rPr>
+        <w:t xml:space="preserve"> Un usuario puede </w:t>
+      </w:r>
+      <w:r>
+        <w:rPr>
+          <w:spacing w:val="0"/>
+          <w:vertAlign w:val="baseline"/>
+          <w:i w:val="1"/>
+          <w:b w:val="0"/>
+          <w:imprint w:val="0"/>
+          <w:emboss w:val="0"/>
+          <w:outline w:val="0"/>
+          <w:shadow w:val="0"/>
+          <w:color w:val="auto"/>
+          <w:position w:val="0"/>
+          <w:sz w:val="20"/>
+          <w:szCs w:val="20"/>
+          <w:u w:val="none"/>
+          <w:smallCaps w:val="0"/>
+          <w:rFonts w:ascii="Times New Roman" w:eastAsia="Times New Roman" w:hAnsi="Times New Roman" w:hint="default"/>
+        </w:rPr>
+        <w:t>escribir</w:t>
+      </w:r>
+      <w:r>
+        <w:rPr>
+          <w:spacing w:val="0"/>
+          <w:vertAlign w:val="baseline"/>
+          <w:i w:val="0"/>
+          <w:b w:val="0"/>
+          <w:imprint w:val="0"/>
+          <w:emboss w:val="0"/>
+          <w:outline w:val="0"/>
+          <w:shadow w:val="0"/>
+          <w:color w:val="auto"/>
+          <w:position w:val="0"/>
+          <w:sz w:val="20"/>
+          <w:szCs w:val="20"/>
+          <w:u w:val="none"/>
+          <w:smallCaps w:val="0"/>
+          <w:rFonts w:ascii="Times New Roman" w:eastAsia="Times New Roman" w:hAnsi="Times New Roman" w:hint="default"/>
+        </w:rPr>
+        <w:t xml:space="preserve"> muchos comentarios.</w:t>
+      </w:r>
+    </w:p>
+    <w:p>
+      <w:pPr>
+        <w:numPr>
+          <w:ilvl w:val="0"/>
+          <w:numId w:val="0"/>
+        </w:numPr>
+        <w:jc w:val="left"/>
+        <w:spacing w:lineRule="auto" w:line="259" w:before="0" w:after="160"/>
+        <w:widowControl w:val="1"/>
+        <w:ind w:right="0" w:left="0" w:firstLine="0"/>
+        <w:rPr>
+          <w:spacing w:val="0"/>
+          <w:vertAlign w:val="baseline"/>
+          <w:i w:val="0"/>
+          <w:b w:val="0"/>
+          <w:imprint w:val="0"/>
+          <w:emboss w:val="0"/>
+          <w:outline w:val="0"/>
+          <w:shadow w:val="0"/>
+          <w:color w:val="auto"/>
+          <w:position w:val="0"/>
+          <w:sz w:val="20"/>
+          <w:szCs w:val="20"/>
+          <w:u w:val="none"/>
+          <w:smallCaps w:val="0"/>
+          <w:rFonts w:ascii="Times New Roman" w:eastAsia="Times New Roman" w:hAnsi="Times New Roman" w:hint="default"/>
+        </w:rPr>
+        <w:wordWrap w:val="0"/>
+        <w:autoSpaceDE w:val="0"/>
+        <w:autoSpaceDN w:val="0"/>
+      </w:pPr>
+      <w:r>
+        <w:rPr>
+          <w:spacing w:val="0"/>
+          <w:vertAlign w:val="baseline"/>
+          <w:i w:val="0"/>
+          <w:b w:val="1"/>
+          <w:imprint w:val="0"/>
+          <w:emboss w:val="0"/>
+          <w:outline w:val="0"/>
+          <w:shadow w:val="0"/>
+          <w:color w:val="auto"/>
+          <w:position w:val="0"/>
+          <w:sz w:val="20"/>
+          <w:szCs w:val="20"/>
+          <w:u w:val="none"/>
+          <w:smallCaps w:val="0"/>
+          <w:rFonts w:ascii="Times New Roman" w:eastAsia="Times New Roman" w:hAnsi="Times New Roman" w:hint="default"/>
+        </w:rPr>
+        <w:t xml:space="preserve">Relación 3</w:t>
+      </w:r>
+      <w:r>
+        <w:rPr>
+          <w:spacing w:val="0"/>
+          <w:vertAlign w:val="baseline"/>
+          <w:i w:val="0"/>
+          <w:b w:val="0"/>
+          <w:imprint w:val="0"/>
+          <w:emboss w:val="0"/>
+          <w:outline w:val="0"/>
+          <w:shadow w:val="0"/>
+          <w:color w:val="auto"/>
+          <w:position w:val="0"/>
+          <w:sz w:val="20"/>
+          <w:szCs w:val="20"/>
+          <w:u w:val="none"/>
+          <w:smallCaps w:val="0"/>
+          <w:rFonts w:ascii="Times New Roman" w:eastAsia="Times New Roman" w:hAnsi="Times New Roman" w:hint="default"/>
+        </w:rPr>
+        <w:t xml:space="preserve">: Un post puede </w:t>
+      </w:r>
+      <w:r>
+        <w:rPr>
+          <w:spacing w:val="0"/>
+          <w:vertAlign w:val="baseline"/>
+          <w:i w:val="1"/>
+          <w:b w:val="0"/>
+          <w:imprint w:val="0"/>
+          <w:emboss w:val="0"/>
+          <w:outline w:val="0"/>
+          <w:shadow w:val="0"/>
+          <w:color w:val="auto"/>
+          <w:position w:val="0"/>
+          <w:sz w:val="20"/>
+          <w:szCs w:val="20"/>
+          <w:u w:val="none"/>
+          <w:smallCaps w:val="0"/>
+          <w:rFonts w:ascii="Times New Roman" w:eastAsia="Times New Roman" w:hAnsi="Times New Roman" w:hint="default"/>
+        </w:rPr>
+        <w:t>tener</w:t>
+      </w:r>
+      <w:r>
+        <w:rPr>
+          <w:spacing w:val="0"/>
+          <w:vertAlign w:val="baseline"/>
+          <w:i w:val="0"/>
+          <w:b w:val="0"/>
+          <w:imprint w:val="0"/>
+          <w:emboss w:val="0"/>
+          <w:outline w:val="0"/>
+          <w:shadow w:val="0"/>
+          <w:color w:val="auto"/>
+          <w:position w:val="0"/>
+          <w:sz w:val="20"/>
+          <w:szCs w:val="20"/>
+          <w:u w:val="none"/>
+          <w:smallCaps w:val="0"/>
+          <w:rFonts w:ascii="Times New Roman" w:eastAsia="Times New Roman" w:hAnsi="Times New Roman" w:hint="default"/>
+        </w:rPr>
+        <w:t xml:space="preserve"> muchos comentarios. </w:t>
+      </w:r>
+    </w:p>
+    <w:p>
+      <w:pPr>
+        <w:numPr>
+          <w:ilvl w:val="0"/>
+          <w:numId w:val="0"/>
+        </w:numPr>
+        <w:jc w:val="left"/>
+        <w:spacing w:lineRule="auto" w:line="259" w:before="0" w:after="160"/>
+        <w:widowControl w:val="1"/>
+        <w:ind w:right="0" w:left="0" w:firstLine="0"/>
+        <w:rPr>
+          <w:spacing w:val="0"/>
+          <w:vertAlign w:val="baseline"/>
+          <w:i w:val="1"/>
+          <w:b w:val="0"/>
+          <w:imprint w:val="0"/>
+          <w:emboss w:val="0"/>
+          <w:outline w:val="0"/>
+          <w:shadow w:val="0"/>
+          <w:color w:val="auto"/>
+          <w:position w:val="0"/>
+          <w:sz w:val="20"/>
+          <w:szCs w:val="20"/>
+          <w:u w:val="none"/>
+          <w:smallCaps w:val="0"/>
+          <w:rFonts w:ascii="Times New Roman" w:eastAsia="Times New Roman" w:hAnsi="Times New Roman" w:hint="default"/>
+        </w:rPr>
+        <w:wordWrap w:val="0"/>
+        <w:autoSpaceDE w:val="0"/>
+        <w:autoSpaceDN w:val="0"/>
+      </w:pPr>
+      <w:r>
+        <w:rPr>
+          <w:spacing w:val="0"/>
+          <w:vertAlign w:val="baseline"/>
+          <w:i w:val="0"/>
+          <w:b w:val="1"/>
+          <w:imprint w:val="0"/>
+          <w:emboss w:val="0"/>
+          <w:outline w:val="0"/>
+          <w:shadow w:val="0"/>
+          <w:color w:val="auto"/>
+          <w:position w:val="0"/>
+          <w:sz w:val="20"/>
+          <w:szCs w:val="20"/>
+          <w:u w:val="none"/>
+          <w:smallCaps w:val="0"/>
+          <w:rFonts w:ascii="Times New Roman" w:eastAsia="Times New Roman" w:hAnsi="Times New Roman" w:hint="default"/>
+        </w:rPr>
+        <w:t xml:space="preserve">Relación 4:</w:t>
+      </w:r>
+      <w:r>
+        <w:rPr>
+          <w:spacing w:val="0"/>
+          <w:vertAlign w:val="baseline"/>
+          <w:i w:val="0"/>
+          <w:b w:val="0"/>
+          <w:imprint w:val="0"/>
+          <w:emboss w:val="0"/>
+          <w:outline w:val="0"/>
+          <w:shadow w:val="0"/>
+          <w:color w:val="auto"/>
+          <w:position w:val="0"/>
+          <w:sz w:val="20"/>
+          <w:szCs w:val="20"/>
+          <w:u w:val="none"/>
+          <w:smallCaps w:val="0"/>
+          <w:rFonts w:ascii="Times New Roman" w:eastAsia="Times New Roman" w:hAnsi="Times New Roman" w:hint="default"/>
+        </w:rPr>
+        <w:t xml:space="preserve"> Una categoria (un tema central) puede </w:t>
+      </w:r>
+      <w:r>
+        <w:rPr>
+          <w:spacing w:val="0"/>
+          <w:vertAlign w:val="baseline"/>
+          <w:i w:val="1"/>
+          <w:b w:val="0"/>
+          <w:imprint w:val="0"/>
+          <w:emboss w:val="0"/>
+          <w:outline w:val="0"/>
+          <w:shadow w:val="0"/>
+          <w:color w:val="auto"/>
+          <w:position w:val="0"/>
+          <w:sz w:val="20"/>
+          <w:szCs w:val="20"/>
+          <w:u w:val="none"/>
+          <w:smallCaps w:val="0"/>
+          <w:rFonts w:ascii="Times New Roman" w:eastAsia="Times New Roman" w:hAnsi="Times New Roman" w:hint="default"/>
+        </w:rPr>
+        <w:t xml:space="preserve">tener </w:t>
+      </w:r>
+      <w:r>
+        <w:rPr>
+          <w:spacing w:val="0"/>
+          <w:vertAlign w:val="baseline"/>
+          <w:i w:val="0"/>
+          <w:b w:val="0"/>
+          <w:imprint w:val="0"/>
+          <w:emboss w:val="0"/>
+          <w:outline w:val="0"/>
+          <w:shadow w:val="0"/>
+          <w:color w:val="auto"/>
+          <w:position w:val="0"/>
+          <w:sz w:val="20"/>
+          <w:szCs w:val="20"/>
+          <w:u w:val="none"/>
+          <w:smallCaps w:val="0"/>
+          <w:rFonts w:ascii="Times New Roman" w:eastAsia="Times New Roman" w:hAnsi="Times New Roman" w:hint="default"/>
+        </w:rPr>
+        <w:t xml:space="preserve">muchos posts; por ejemplo, la sesión de </w:t>
+      </w:r>
+      <w:r>
+        <w:rPr>
+          <w:spacing w:val="0"/>
+          <w:vertAlign w:val="baseline"/>
+          <w:i w:val="1"/>
+          <w:b w:val="0"/>
+          <w:imprint w:val="0"/>
+          <w:emboss w:val="0"/>
+          <w:outline w:val="0"/>
+          <w:shadow w:val="0"/>
+          <w:color w:val="auto"/>
+          <w:position w:val="0"/>
+          <w:sz w:val="20"/>
+          <w:szCs w:val="20"/>
+          <w:u w:val="none"/>
+          <w:smallCaps w:val="0"/>
+          <w:rFonts w:ascii="Times New Roman" w:eastAsia="Times New Roman" w:hAnsi="Times New Roman" w:hint="default"/>
+        </w:rPr>
+        <w:t xml:space="preserve">Economía </w:t>
+      </w:r>
+      <w:r>
+        <w:rPr>
+          <w:spacing w:val="0"/>
+          <w:vertAlign w:val="baseline"/>
+          <w:i w:val="0"/>
+          <w:b w:val="0"/>
+          <w:imprint w:val="0"/>
+          <w:emboss w:val="0"/>
+          <w:outline w:val="0"/>
+          <w:shadow w:val="0"/>
+          <w:color w:val="auto"/>
+          <w:position w:val="0"/>
+          <w:sz w:val="20"/>
+          <w:szCs w:val="20"/>
+          <w:u w:val="none"/>
+          <w:smallCaps w:val="0"/>
+          <w:rFonts w:ascii="Times New Roman" w:eastAsia="Times New Roman" w:hAnsi="Times New Roman" w:hint="default"/>
+        </w:rPr>
+        <w:t xml:space="preserve">puede tener varios posts que escriban de ella, que escriban sobre varios temas relacionados a lo</w:t>
+      </w:r>
+      <w:r>
+        <w:rPr>
+          <w:spacing w:val="0"/>
+          <w:vertAlign w:val="baseline"/>
+          <w:i w:val="1"/>
+          <w:b w:val="0"/>
+          <w:imprint w:val="0"/>
+          <w:emboss w:val="0"/>
+          <w:outline w:val="0"/>
+          <w:shadow w:val="0"/>
+          <w:color w:val="auto"/>
+          <w:position w:val="0"/>
+          <w:sz w:val="20"/>
+          <w:szCs w:val="20"/>
+          <w:u w:val="none"/>
+          <w:smallCaps w:val="0"/>
+          <w:rFonts w:ascii="Times New Roman" w:eastAsia="Times New Roman" w:hAnsi="Times New Roman" w:hint="default"/>
+        </w:rPr>
+        <w:t xml:space="preserve"> económico.</w:t>
+      </w:r>
+    </w:p>
+    <w:p>
+      <w:pPr>
+        <w:numPr>
+          <w:ilvl w:val="0"/>
+          <w:numId w:val="0"/>
+        </w:numPr>
+        <w:jc w:val="left"/>
+        <w:spacing w:lineRule="auto" w:line="259" w:before="0" w:after="160"/>
+        <w:widowControl w:val="1"/>
+        <w:ind w:right="0" w:left="0" w:firstLine="0"/>
+        <w:rPr>
+          <w:spacing w:val="0"/>
+          <w:vertAlign w:val="baseline"/>
+          <w:i w:val="1"/>
+          <w:b w:val="0"/>
+          <w:imprint w:val="0"/>
+          <w:emboss w:val="0"/>
+          <w:outline w:val="0"/>
+          <w:shadow w:val="0"/>
+          <w:color w:val="auto"/>
+          <w:position w:val="0"/>
+          <w:sz w:val="20"/>
+          <w:szCs w:val="20"/>
+          <w:u w:val="none"/>
+          <w:smallCaps w:val="0"/>
+          <w:rFonts w:ascii="Times New Roman" w:eastAsia="Times New Roman" w:hAnsi="Times New Roman" w:hint="default"/>
+        </w:rPr>
+        <w:wordWrap w:val="0"/>
+        <w:autoSpaceDE w:val="0"/>
+        <w:autoSpaceDN w:val="0"/>
+      </w:pPr>
+      <w:r>
+        <w:rPr>
+          <w:spacing w:val="0"/>
+          <w:vertAlign w:val="baseline"/>
+          <w:i w:val="0"/>
+          <w:b w:val="1"/>
+          <w:imprint w:val="0"/>
+          <w:emboss w:val="0"/>
+          <w:outline w:val="0"/>
+          <w:shadow w:val="0"/>
+          <w:color w:val="auto"/>
+          <w:position w:val="0"/>
+          <w:sz w:val="20"/>
+          <w:szCs w:val="20"/>
+          <w:u w:val="none"/>
+          <w:smallCaps w:val="0"/>
+          <w:rFonts w:ascii="Times New Roman" w:eastAsia="Times New Roman" w:hAnsi="Times New Roman" w:hint="default"/>
+        </w:rPr>
+        <w:t xml:space="preserve">Relación 5:</w:t>
+      </w:r>
+      <w:r>
+        <w:rPr>
+          <w:spacing w:val="0"/>
+          <w:vertAlign w:val="baseline"/>
+          <w:i w:val="0"/>
+          <w:b w:val="0"/>
+          <w:imprint w:val="0"/>
+          <w:emboss w:val="0"/>
+          <w:outline w:val="0"/>
+          <w:shadow w:val="0"/>
+          <w:color w:val="auto"/>
+          <w:position w:val="0"/>
+          <w:sz w:val="20"/>
+          <w:szCs w:val="20"/>
+          <w:u w:val="none"/>
+          <w:smallCaps w:val="0"/>
+          <w:rFonts w:ascii="Times New Roman" w:eastAsia="Times New Roman" w:hAnsi="Times New Roman" w:hint="default"/>
+        </w:rPr>
+        <w:t xml:space="preserve"> Una etiqueta (una etiqueta de un tema central) puede tener muchos posts; pero, también, un post </w:t>
+      </w:r>
+      <w:r>
+        <w:rPr>
+          <w:spacing w:val="0"/>
+          <w:vertAlign w:val="baseline"/>
+          <w:i w:val="0"/>
+          <w:b w:val="0"/>
+          <w:imprint w:val="0"/>
+          <w:emboss w:val="0"/>
+          <w:outline w:val="0"/>
+          <w:shadow w:val="0"/>
+          <w:color w:val="auto"/>
+          <w:position w:val="0"/>
+          <w:sz w:val="20"/>
+          <w:szCs w:val="20"/>
+          <w:u w:val="none"/>
+          <w:smallCaps w:val="0"/>
+          <w:rFonts w:ascii="Times New Roman" w:eastAsia="Times New Roman" w:hAnsi="Times New Roman" w:hint="default"/>
+        </w:rPr>
+        <w:t xml:space="preserve">puede tener muchas etiquetas: creando así una cardinalidad </w:t>
+      </w:r>
+      <w:r>
+        <w:rPr>
+          <w:spacing w:val="0"/>
+          <w:vertAlign w:val="baseline"/>
+          <w:i w:val="1"/>
+          <w:b w:val="0"/>
+          <w:imprint w:val="0"/>
+          <w:emboss w:val="0"/>
+          <w:outline w:val="0"/>
+          <w:shadow w:val="0"/>
+          <w:color w:val="auto"/>
+          <w:position w:val="0"/>
+          <w:sz w:val="20"/>
+          <w:szCs w:val="20"/>
+          <w:u w:val="none"/>
+          <w:smallCaps w:val="0"/>
+          <w:rFonts w:ascii="Times New Roman" w:eastAsia="Times New Roman" w:hAnsi="Times New Roman" w:hint="default"/>
+        </w:rPr>
+        <w:t xml:space="preserve">muchos a muchos. </w:t>
+      </w:r>
+    </w:p>
+    <w:p>
+      <w:pPr>
+        <w:numPr>
+          <w:ilvl w:val="0"/>
+          <w:numId w:val="0"/>
+        </w:numPr>
+        <w:jc w:val="left"/>
+        <w:spacing w:lineRule="auto" w:line="259" w:before="0" w:after="160"/>
+        <w:widowControl w:val="1"/>
+        <w:ind w:right="0" w:left="0" w:firstLine="0"/>
+        <w:rPr>
+          <w:spacing w:val="0"/>
+          <w:vertAlign w:val="baseline"/>
+          <w:i w:val="1"/>
+          <w:b w:val="0"/>
+          <w:imprint w:val="0"/>
+          <w:emboss w:val="0"/>
+          <w:outline w:val="0"/>
+          <w:shadow w:val="0"/>
+          <w:color w:val="auto"/>
+          <w:position w:val="0"/>
+          <w:sz w:val="20"/>
+          <w:szCs w:val="20"/>
+          <w:u w:val="none"/>
+          <w:smallCaps w:val="0"/>
+          <w:rFonts w:ascii="Times New Roman" w:eastAsia="Times New Roman" w:hAnsi="Times New Roman" w:hint="default"/>
+        </w:rPr>
+        <w:wordWrap w:val="0"/>
+        <w:autoSpaceDE w:val="0"/>
+        <w:autoSpaceDN w:val="0"/>
+      </w:pPr>
+    </w:p>
+    <w:p>
+      <w:pPr>
+        <w:numPr>
+          <w:ilvl w:val="0"/>
+          <w:numId w:val="0"/>
+        </w:numPr>
+        <w:jc w:val="left"/>
+        <w:spacing w:lineRule="auto" w:line="259" w:before="0" w:after="160"/>
+        <w:widowControl w:val="1"/>
+        <w:ind w:right="0" w:left="0" w:firstLine="0"/>
+        <w:rPr>
+          <w:spacing w:val="0"/>
+          <w:vertAlign w:val="baseline"/>
+          <w:i w:val="0"/>
+          <w:b w:val="0"/>
+          <w:imprint w:val="0"/>
+          <w:emboss w:val="0"/>
+          <w:outline w:val="0"/>
+          <w:shadow w:val="0"/>
+          <w:color w:val="auto"/>
+          <w:position w:val="0"/>
+          <w:sz w:val="20"/>
+          <w:szCs w:val="20"/>
+          <w:u w:val="none"/>
+          <w:smallCaps w:val="0"/>
+          <w:rFonts w:ascii="Times New Roman" w:eastAsia="Times New Roman" w:hAnsi="Times New Roman" w:hint="default"/>
+        </w:rPr>
+        <w:wordWrap w:val="0"/>
+        <w:autoSpaceDE w:val="0"/>
+        <w:autoSpaceDN w:val="0"/>
+      </w:pPr>
+      <w:r>
+        <w:rPr>
+          <w:sz w:val="20"/>
+        </w:rPr>
+        <w:drawing>
+          <wp:inline distT="0" distB="0" distL="0" distR="0">
+            <wp:extent cx="3876674" cy="2609850"/>
+            <wp:effectExtent l="0" t="0" r="0" b="0"/>
+            <wp:docPr id="45" name="Imagen 28"/>
+            <wp:cNvGraphicFramePr>
+              <a:graphicFrameLocks xmlns:a="http://schemas.openxmlformats.org/drawingml/2006/main" noChangeAspect="1"/>
+            </wp:cNvGraphicFramePr>
+            <a:graphic xmlns:a="http://schemas.openxmlformats.org/drawingml/2006/main">
+              <a:graphicData uri="http://schemas.openxmlformats.org/drawingml/2006/picture">
+                <pic:pic xmlns:pic="http://schemas.openxmlformats.org/drawingml/2006/picture">
+                  <pic:nvPicPr>
+                    <pic:cNvPr id="11" name="Picture 11" descr="/Users/robertovelasquezdean/Library/Group Containers/L48J367XN4.com.infraware.PolarisOffice/EngineTemp/538/fImage78181451728.png"/>
+                    <pic:cNvPicPr>
+                      <a:picLocks noChangeAspect="1" noChangeArrowheads="1"/>
+                    </pic:cNvPicPr>
+                  </pic:nvPicPr>
+                  <pic:blipFill>
+                    <a:blip r:embed="rId15">
+                      <a:extLst>
+                        <a:ext uri="{28A0092B-C50C-407E-A947-70E740481C1C}">
+                          <a14:useLocalDpi xmlns:a14="http://schemas.microsoft.com/office/drawing/2010/main" val="0"/>
+                        </a:ext>
+                      </a:extLst>
+                    </a:blip>
+                    <a:stretch>
+                      <a:fillRect/>
+                    </a:stretch>
+                  </pic:blipFill>
+                  <pic:spPr>
+                    <a:xfrm>
+                      <a:off x="0" y="0"/>
+                      <a:ext cx="3877310" cy="2610485"/>
+                    </a:xfrm>
+                    <a:prstGeom prst="rect"/>
+                    <a:ln cap="flat"/>
+                  </pic:spPr>
+                </pic:pic>
+              </a:graphicData>
+            </a:graphic>
+          </wp:inline>
+        </w:drawing>
       </w:r>
     </w:p>
     <w:sectPr>

</xml_diff>